<commit_message>
Added UI design document
</commit_message>
<xml_diff>
--- a/FYP proposal V1/Component Design Document.docx
+++ b/FYP proposal V1/Component Design Document.docx
@@ -1,13 +1,11 @@
 
 <file path=word/document.xml><?xml version="1.0" encoding="utf-8"?>
-<w:document xmlns:wpc="http://schemas.microsoft.com/office/word/2010/wordprocessingCanvas" xmlns:mc="http://schemas.openxmlformats.org/markup-compatibility/2006" xmlns:o="urn:schemas-microsoft-com:office:office" xmlns:r="http://schemas.openxmlformats.org/officeDocument/2006/relationships" xmlns:m="http://schemas.openxmlformats.org/officeDocument/2006/math" xmlns:v="urn:schemas-microsoft-com:vml" xmlns:wp14="http://schemas.microsoft.com/office/word/2010/wordprocessingDrawing" xmlns:wp="http://schemas.openxmlformats.org/drawingml/2006/wordprocessingDrawing" xmlns:w10="urn:schemas-microsoft-com:office:word" xmlns:w="http://schemas.openxmlformats.org/wordprocessingml/2006/main" xmlns:w14="http://schemas.microsoft.com/office/word/2010/wordml" xmlns:w15="http://schemas.microsoft.com/office/word/2012/wordml" xmlns:wpg="http://schemas.microsoft.com/office/word/2010/wordprocessingGroup" xmlns:wpi="http://schemas.microsoft.com/office/word/2010/wordprocessingInk" xmlns:wne="http://schemas.microsoft.com/office/word/2006/wordml" xmlns:wps="http://schemas.microsoft.com/office/word/2010/wordprocessingShape" mc:Ignorable="w14 w15 wp14">
+<w:document xmlns:wpc="http://schemas.microsoft.com/office/word/2010/wordprocessingCanvas" xmlns:cx="http://schemas.microsoft.com/office/drawing/2014/chartex" xmlns:cx1="http://schemas.microsoft.com/office/drawing/2015/9/8/chartex" xmlns:cx2="http://schemas.microsoft.com/office/drawing/2015/10/21/chartex" xmlns:cx3="http://schemas.microsoft.com/office/drawing/2016/5/9/chartex" xmlns:cx4="http://schemas.microsoft.com/office/drawing/2016/5/10/chartex" xmlns:cx5="http://schemas.microsoft.com/office/drawing/2016/5/11/chartex" xmlns:cx6="http://schemas.microsoft.com/office/drawing/2016/5/12/chartex" xmlns:cx7="http://schemas.microsoft.com/office/drawing/2016/5/13/chartex" xmlns:cx8="http://schemas.microsoft.com/office/drawing/2016/5/14/chartex" xmlns:mc="http://schemas.openxmlformats.org/markup-compatibility/2006" xmlns:aink="http://schemas.microsoft.com/office/drawing/2016/ink" xmlns:am3d="http://schemas.microsoft.com/office/drawing/2017/model3d" xmlns:o="urn:schemas-microsoft-com:office:office" xmlns:r="http://schemas.openxmlformats.org/officeDocument/2006/relationships" xmlns:m="http://schemas.openxmlformats.org/officeDocument/2006/math" xmlns:v="urn:schemas-microsoft-com:vml" xmlns:wp14="http://schemas.microsoft.com/office/word/2010/wordprocessingDrawing" xmlns:wp="http://schemas.openxmlformats.org/drawingml/2006/wordprocessingDrawing" xmlns:w10="urn:schemas-microsoft-com:office:word" xmlns:w="http://schemas.openxmlformats.org/wordprocessingml/2006/main" xmlns:w14="http://schemas.microsoft.com/office/word/2010/wordml" xmlns:w15="http://schemas.microsoft.com/office/word/2012/wordml" xmlns:w16cid="http://schemas.microsoft.com/office/word/2016/wordml/cid" xmlns:w16se="http://schemas.microsoft.com/office/word/2015/wordml/symex" xmlns:wpg="http://schemas.microsoft.com/office/word/2010/wordprocessingGroup" xmlns:wpi="http://schemas.microsoft.com/office/word/2010/wordprocessingInk" xmlns:wne="http://schemas.microsoft.com/office/word/2006/wordml" xmlns:wps="http://schemas.microsoft.com/office/word/2010/wordprocessingShape" mc:Ignorable="w14 w15 w16se w16cid wp14">
   <w:body>
     <w:p>
       <w:pPr>
         <w:jc w:val="right"/>
       </w:pPr>
-      <w:bookmarkStart w:id="0" w:name="_GoBack"/>
-      <w:bookmarkEnd w:id="0"/>
     </w:p>
     <w:p>
       <w:pPr>
@@ -55,6 +53,8 @@
           <w:lang w:eastAsia="en-US"/>
         </w:rPr>
       </w:pPr>
+      <w:bookmarkStart w:id="0" w:name="_GoBack"/>
+      <w:bookmarkEnd w:id="0"/>
       <w:r>
         <w:rPr>
           <w:rFonts w:ascii="Times New Roman" w:hAnsi="Times New Roman"/>
@@ -124,6 +124,7 @@
           <w:lang w:eastAsia="en-US"/>
         </w:rPr>
       </w:pPr>
+      <w:bookmarkStart w:id="1" w:name="_Hlk491518191"/>
       <w:r>
         <w:rPr>
           <w:rFonts w:ascii="Times New Roman" w:hAnsi="Times New Roman"/>
@@ -144,7 +145,6 @@
         </w:rPr>
         <w:t xml:space="preserve">                              </w:t>
       </w:r>
-      <w:proofErr w:type="spellStart"/>
       <w:r>
         <w:rPr>
           <w:rFonts w:ascii="Times New Roman" w:hAnsi="Times New Roman"/>
@@ -155,7 +155,6 @@
         </w:rPr>
         <w:t>LocAdoc</w:t>
       </w:r>
-      <w:proofErr w:type="spellEnd"/>
     </w:p>
     <w:p>
       <w:pPr>
@@ -170,7 +169,7 @@
           <w:lang w:eastAsia="en-US"/>
         </w:rPr>
       </w:pPr>
-      <w:bookmarkStart w:id="1" w:name="_Hlk490850680"/>
+      <w:bookmarkStart w:id="2" w:name="_Hlk490850680"/>
       <w:r>
         <w:rPr>
           <w:rFonts w:ascii="Times New Roman" w:hAnsi="Times New Roman"/>
@@ -242,7 +241,7 @@
         <w:t>)</w:t>
       </w:r>
     </w:p>
-    <w:bookmarkEnd w:id="1"/>
+    <w:bookmarkEnd w:id="2"/>
     <w:p>
       <w:pPr>
         <w:spacing w:before="40" w:after="80"/>
@@ -310,6 +309,7 @@
         <w:t>1</w:t>
       </w:r>
     </w:p>
+    <w:bookmarkEnd w:id="1"/>
     <w:p>
       <w:pPr>
         <w:rPr>
@@ -497,29 +497,7 @@
                                 <w:color w:val="595959" w:themeColor="text1" w:themeTint="A6"/>
                                 <w:sz w:val="24"/>
                               </w:rPr>
-                              <w:t xml:space="preserve">Prepared by:  </w:t>
-                            </w:r>
-                            <w:proofErr w:type="spellStart"/>
-                            <w:r>
-                              <w:rPr>
-                                <w:rFonts w:asciiTheme="minorHAnsi" w:hAnsiTheme="minorHAnsi" w:cstheme="minorHAnsi"/>
-                                <w:b/>
-                                <w:bCs/>
-                                <w:color w:val="595959" w:themeColor="text1" w:themeTint="A6"/>
-                                <w:sz w:val="24"/>
-                              </w:rPr>
-                              <w:t>Abhi</w:t>
-                            </w:r>
-                            <w:proofErr w:type="spellEnd"/>
-                            <w:r>
-                              <w:rPr>
-                                <w:rFonts w:asciiTheme="minorHAnsi" w:hAnsiTheme="minorHAnsi" w:cstheme="minorHAnsi"/>
-                                <w:b/>
-                                <w:bCs/>
-                                <w:color w:val="595959" w:themeColor="text1" w:themeTint="A6"/>
-                                <w:sz w:val="24"/>
-                              </w:rPr>
-                              <w:t xml:space="preserve"> Jay Krishnan</w:t>
+                              <w:t>Prepared by:  Abhi Jay Krishnan</w:t>
                             </w:r>
                           </w:p>
                           <w:p>
@@ -651,41 +629,8 @@
                                 <w:sz w:val="24"/>
                               </w:rPr>
                               <w:tab/>
+                              <w:t>Durrah Afshan</w:t>
                             </w:r>
-                            <w:proofErr w:type="spellStart"/>
-                            <w:r>
-                              <w:rPr>
-                                <w:rFonts w:asciiTheme="minorHAnsi" w:hAnsiTheme="minorHAnsi" w:cstheme="minorHAnsi"/>
-                                <w:b/>
-                                <w:bCs/>
-                                <w:color w:val="595959" w:themeColor="text1" w:themeTint="A6"/>
-                                <w:sz w:val="24"/>
-                              </w:rPr>
-                              <w:t>Durrah</w:t>
-                            </w:r>
-                            <w:proofErr w:type="spellEnd"/>
-                            <w:r>
-                              <w:rPr>
-                                <w:rFonts w:asciiTheme="minorHAnsi" w:hAnsiTheme="minorHAnsi" w:cstheme="minorHAnsi"/>
-                                <w:b/>
-                                <w:bCs/>
-                                <w:color w:val="595959" w:themeColor="text1" w:themeTint="A6"/>
-                                <w:sz w:val="24"/>
-                              </w:rPr>
-                              <w:t xml:space="preserve"> </w:t>
-                            </w:r>
-                            <w:proofErr w:type="spellStart"/>
-                            <w:r>
-                              <w:rPr>
-                                <w:rFonts w:asciiTheme="minorHAnsi" w:hAnsiTheme="minorHAnsi" w:cstheme="minorHAnsi"/>
-                                <w:b/>
-                                <w:bCs/>
-                                <w:color w:val="595959" w:themeColor="text1" w:themeTint="A6"/>
-                                <w:sz w:val="24"/>
-                              </w:rPr>
-                              <w:t>Afshan</w:t>
-                            </w:r>
-                            <w:proofErr w:type="spellEnd"/>
                           </w:p>
                           <w:p>
                             <w:pPr>
@@ -767,29 +712,7 @@
                           <w:color w:val="595959" w:themeColor="text1" w:themeTint="A6"/>
                           <w:sz w:val="24"/>
                         </w:rPr>
-                        <w:t xml:space="preserve">Prepared by:  </w:t>
-                      </w:r>
-                      <w:proofErr w:type="spellStart"/>
-                      <w:r>
-                        <w:rPr>
-                          <w:rFonts w:asciiTheme="minorHAnsi" w:hAnsiTheme="minorHAnsi" w:cstheme="minorHAnsi"/>
-                          <w:b/>
-                          <w:bCs/>
-                          <w:color w:val="595959" w:themeColor="text1" w:themeTint="A6"/>
-                          <w:sz w:val="24"/>
-                        </w:rPr>
-                        <w:t>Abhi</w:t>
-                      </w:r>
-                      <w:proofErr w:type="spellEnd"/>
-                      <w:r>
-                        <w:rPr>
-                          <w:rFonts w:asciiTheme="minorHAnsi" w:hAnsiTheme="minorHAnsi" w:cstheme="minorHAnsi"/>
-                          <w:b/>
-                          <w:bCs/>
-                          <w:color w:val="595959" w:themeColor="text1" w:themeTint="A6"/>
-                          <w:sz w:val="24"/>
-                        </w:rPr>
-                        <w:t xml:space="preserve"> Jay Krishnan</w:t>
+                        <w:t>Prepared by:  Abhi Jay Krishnan</w:t>
                       </w:r>
                     </w:p>
                     <w:p>
@@ -921,41 +844,8 @@
                           <w:sz w:val="24"/>
                         </w:rPr>
                         <w:tab/>
+                        <w:t>Durrah Afshan</w:t>
                       </w:r>
-                      <w:proofErr w:type="spellStart"/>
-                      <w:r>
-                        <w:rPr>
-                          <w:rFonts w:asciiTheme="minorHAnsi" w:hAnsiTheme="minorHAnsi" w:cstheme="minorHAnsi"/>
-                          <w:b/>
-                          <w:bCs/>
-                          <w:color w:val="595959" w:themeColor="text1" w:themeTint="A6"/>
-                          <w:sz w:val="24"/>
-                        </w:rPr>
-                        <w:t>Durrah</w:t>
-                      </w:r>
-                      <w:proofErr w:type="spellEnd"/>
-                      <w:r>
-                        <w:rPr>
-                          <w:rFonts w:asciiTheme="minorHAnsi" w:hAnsiTheme="minorHAnsi" w:cstheme="minorHAnsi"/>
-                          <w:b/>
-                          <w:bCs/>
-                          <w:color w:val="595959" w:themeColor="text1" w:themeTint="A6"/>
-                          <w:sz w:val="24"/>
-                        </w:rPr>
-                        <w:t xml:space="preserve"> </w:t>
-                      </w:r>
-                      <w:proofErr w:type="spellStart"/>
-                      <w:r>
-                        <w:rPr>
-                          <w:rFonts w:asciiTheme="minorHAnsi" w:hAnsiTheme="minorHAnsi" w:cstheme="minorHAnsi"/>
-                          <w:b/>
-                          <w:bCs/>
-                          <w:color w:val="595959" w:themeColor="text1" w:themeTint="A6"/>
-                          <w:sz w:val="24"/>
-                        </w:rPr>
-                        <w:t>Afshan</w:t>
-                      </w:r>
-                      <w:proofErr w:type="spellEnd"/>
                     </w:p>
                     <w:p>
                       <w:pPr>
@@ -2924,16 +2814,16 @@
       <w:pPr>
         <w:pStyle w:val="Heading1"/>
       </w:pPr>
-      <w:bookmarkStart w:id="2" w:name="_Toc188532843"/>
-      <w:bookmarkStart w:id="3" w:name="_Toc491343956"/>
-      <w:bookmarkStart w:id="4" w:name="_Toc491455158"/>
+      <w:bookmarkStart w:id="3" w:name="_Toc188532843"/>
+      <w:bookmarkStart w:id="4" w:name="_Toc491343956"/>
+      <w:bookmarkStart w:id="5" w:name="_Toc491455158"/>
       <w:r>
         <w:lastRenderedPageBreak/>
         <w:t>Introduction</w:t>
       </w:r>
-      <w:bookmarkEnd w:id="2"/>
       <w:bookmarkEnd w:id="3"/>
       <w:bookmarkEnd w:id="4"/>
+      <w:bookmarkEnd w:id="5"/>
     </w:p>
     <w:p>
       <w:pPr>
@@ -2983,27 +2873,25 @@
         <w:pStyle w:val="Heading1"/>
         <w:spacing w:after="120"/>
       </w:pPr>
-      <w:bookmarkStart w:id="5" w:name="_Toc491455159"/>
+      <w:bookmarkStart w:id="6" w:name="_Toc491455159"/>
       <w:r>
         <w:t>Component Design</w:t>
       </w:r>
-      <w:bookmarkEnd w:id="5"/>
+      <w:bookmarkEnd w:id="6"/>
     </w:p>
     <w:p>
       <w:pPr>
         <w:pStyle w:val="Heading2"/>
       </w:pPr>
-      <w:bookmarkStart w:id="6" w:name="_Toc491455160"/>
+      <w:bookmarkStart w:id="7" w:name="_Toc491455160"/>
       <w:r>
         <w:t>Component Diagram</w:t>
       </w:r>
-      <w:bookmarkEnd w:id="6"/>
-    </w:p>
-    <w:p>
-      <w:pPr>
-        <w:rPr>
-          <w:rFonts w:asciiTheme="minorHAnsi" w:hAnsiTheme="minorHAnsi" w:cstheme="minorHAnsi"/>
-        </w:rPr>
+      <w:bookmarkEnd w:id="7"/>
+    </w:p>
+    <w:p>
+      <w:pPr>
+        <w:keepNext/>
       </w:pPr>
       <w:r>
         <w:rPr>
@@ -3056,36 +2944,58 @@
     </w:p>
     <w:p>
       <w:pPr>
+        <w:pStyle w:val="Caption"/>
+        <w:rPr>
+          <w:rFonts w:asciiTheme="minorHAnsi" w:hAnsiTheme="minorHAnsi" w:cstheme="minorHAnsi"/>
+        </w:rPr>
+      </w:pPr>
+      <w:r>
+        <w:t xml:space="preserve">Figure </w:t>
+      </w:r>
+      <w:r>
+        <w:fldChar w:fldCharType="begin"/>
+      </w:r>
+      <w:r>
+        <w:instrText xml:space="preserve"> SEQ Figure \* ARABIC </w:instrText>
+      </w:r>
+      <w:r>
+        <w:fldChar w:fldCharType="separate"/>
+      </w:r>
+      <w:r>
+        <w:rPr>
+          <w:noProof/>
+        </w:rPr>
+        <w:t>1</w:t>
+      </w:r>
+      <w:r>
+        <w:fldChar w:fldCharType="end"/>
+      </w:r>
+      <w:r>
+        <w:t>: Component diagram</w:t>
+      </w:r>
+    </w:p>
+    <w:p>
+      <w:pPr>
         <w:pStyle w:val="Heading2"/>
-        <w:numPr>
-          <w:ilvl w:val="0"/>
-          <w:numId w:val="0"/>
-        </w:numPr>
-        <w:ind w:left="576"/>
-      </w:pPr>
-    </w:p>
-    <w:p>
-      <w:pPr>
-        <w:pStyle w:val="Heading2"/>
         <w:rPr>
           <w:rFonts w:asciiTheme="minorHAnsi" w:hAnsiTheme="minorHAnsi" w:cstheme="minorHAnsi"/>
         </w:rPr>
       </w:pPr>
-      <w:bookmarkStart w:id="7" w:name="_Toc491455161"/>
+      <w:bookmarkStart w:id="8" w:name="_Toc491455161"/>
       <w:r>
         <w:rPr>
           <w:rFonts w:asciiTheme="minorHAnsi" w:hAnsiTheme="minorHAnsi" w:cstheme="minorHAnsi"/>
         </w:rPr>
         <w:t>Component Description</w:t>
       </w:r>
-      <w:bookmarkEnd w:id="7"/>
+      <w:bookmarkEnd w:id="8"/>
     </w:p>
     <w:p>
       <w:pPr>
         <w:pStyle w:val="Heading3"/>
       </w:pPr>
-      <w:bookmarkStart w:id="8" w:name="_Toc491343963"/>
       <w:bookmarkStart w:id="9" w:name="_Toc491455162"/>
+      <w:bookmarkStart w:id="10" w:name="_Toc491343963"/>
       <w:r>
         <w:t>User Authentication View Component</w:t>
       </w:r>
@@ -3198,11 +3108,11 @@
       <w:pPr>
         <w:pStyle w:val="Heading3"/>
       </w:pPr>
-      <w:bookmarkStart w:id="10" w:name="_Toc491455163"/>
+      <w:bookmarkStart w:id="11" w:name="_Toc491455163"/>
       <w:r>
         <w:t>File Management View Component</w:t>
       </w:r>
-      <w:bookmarkEnd w:id="10"/>
+      <w:bookmarkEnd w:id="11"/>
     </w:p>
     <w:p>
       <w:r>
@@ -3298,11 +3208,11 @@
       <w:pPr>
         <w:pStyle w:val="Heading3"/>
       </w:pPr>
-      <w:bookmarkStart w:id="11" w:name="_Toc491455164"/>
+      <w:bookmarkStart w:id="12" w:name="_Toc491455164"/>
       <w:r>
         <w:t>User Management View Component</w:t>
       </w:r>
-      <w:bookmarkEnd w:id="11"/>
+      <w:bookmarkEnd w:id="12"/>
     </w:p>
     <w:p>
       <w:r>
@@ -3388,11 +3298,11 @@
       <w:pPr>
         <w:pStyle w:val="Heading3"/>
       </w:pPr>
-      <w:bookmarkStart w:id="12" w:name="_Toc491455165"/>
+      <w:bookmarkStart w:id="13" w:name="_Toc491455165"/>
       <w:r>
         <w:t>User Authentication Presenter Component</w:t>
       </w:r>
-      <w:bookmarkEnd w:id="12"/>
+      <w:bookmarkEnd w:id="13"/>
     </w:p>
     <w:p>
       <w:r>
@@ -3539,19 +3449,14 @@
       </w:r>
       <w:proofErr w:type="spellEnd"/>
       <w:r>
-        <w:t xml:space="preserve"> and AWS </w:t>
-      </w:r>
-      <w:proofErr w:type="spellStart"/>
-      <w:r>
-        <w:t>DynamoDB</w:t>
-      </w:r>
-      <w:proofErr w:type="spellEnd"/>
+        <w:t xml:space="preserve"> and AWS DynamoDB</w:t>
+      </w:r>
     </w:p>
     <w:p>
       <w:pPr>
         <w:pStyle w:val="Heading3"/>
       </w:pPr>
-      <w:bookmarkStart w:id="13" w:name="_Toc491455166"/>
+      <w:bookmarkStart w:id="14" w:name="_Toc491455166"/>
       <w:r>
         <w:t xml:space="preserve">File Management </w:t>
       </w:r>
@@ -3561,7 +3466,7 @@
       <w:r>
         <w:t xml:space="preserve"> Component</w:t>
       </w:r>
-      <w:bookmarkEnd w:id="13"/>
+      <w:bookmarkEnd w:id="14"/>
     </w:p>
     <w:p>
       <w:r>
@@ -3603,15 +3508,7 @@
         <w:pStyle w:val="ListParagraph"/>
       </w:pPr>
       <w:r>
-        <w:t xml:space="preserve">All logics related to exploring file and decide on what operation done to this file based on the user input (view or delete). This might include API call to AWS </w:t>
-      </w:r>
-      <w:proofErr w:type="spellStart"/>
-      <w:r>
-        <w:t>DynamoDB</w:t>
-      </w:r>
-      <w:proofErr w:type="spellEnd"/>
-      <w:r>
-        <w:t xml:space="preserve"> and AWS S3. After that it decides on which view to go next.</w:t>
+        <w:t>All logics related to exploring file and decide on what operation done to this file based on the user input (view or delete). This might include API call to AWS DynamoDB and AWS S3. After that it decides on which view to go next.</w:t>
       </w:r>
     </w:p>
     <w:p>
@@ -3679,12 +3576,12 @@
       <w:pPr>
         <w:pStyle w:val="Heading3"/>
       </w:pPr>
-      <w:bookmarkStart w:id="14" w:name="_Toc491455167"/>
+      <w:bookmarkStart w:id="15" w:name="_Toc491455167"/>
       <w:r>
         <w:lastRenderedPageBreak/>
         <w:t>User Management View Component</w:t>
       </w:r>
-      <w:bookmarkEnd w:id="14"/>
+      <w:bookmarkEnd w:id="15"/>
     </w:p>
     <w:p>
       <w:r>
@@ -3846,11 +3743,11 @@
       <w:pPr>
         <w:pStyle w:val="Heading3"/>
       </w:pPr>
-      <w:bookmarkStart w:id="15" w:name="_Toc491455168"/>
+      <w:bookmarkStart w:id="16" w:name="_Toc491455168"/>
       <w:r>
         <w:t>Data Store View Component</w:t>
       </w:r>
-      <w:bookmarkEnd w:id="15"/>
+      <w:bookmarkEnd w:id="16"/>
     </w:p>
     <w:p>
       <w:pPr>
@@ -4000,14 +3897,11 @@
       <w:pPr>
         <w:pStyle w:val="Heading3"/>
       </w:pPr>
-      <w:bookmarkStart w:id="16" w:name="_Toc491455169"/>
-      <w:r>
-        <w:t xml:space="preserve">Security </w:t>
-      </w:r>
-      <w:r>
-        <w:t>Component</w:t>
-      </w:r>
-      <w:bookmarkEnd w:id="16"/>
+      <w:bookmarkStart w:id="17" w:name="_Toc491455169"/>
+      <w:r>
+        <w:t>Security Component</w:t>
+      </w:r>
+      <w:bookmarkEnd w:id="17"/>
     </w:p>
     <w:p>
       <w:r>
@@ -4027,7 +3921,7 @@
       <w:pPr>
         <w:pStyle w:val="Heading3"/>
       </w:pPr>
-      <w:bookmarkStart w:id="17" w:name="_Toc491455170"/>
+      <w:bookmarkStart w:id="18" w:name="_Toc491455170"/>
       <w:r>
         <w:t xml:space="preserve">AWS </w:t>
       </w:r>
@@ -4039,7 +3933,7 @@
       <w:r>
         <w:t xml:space="preserve"> Component</w:t>
       </w:r>
-      <w:bookmarkEnd w:id="17"/>
+      <w:bookmarkEnd w:id="18"/>
     </w:p>
     <w:p>
       <w:r>
@@ -4085,11 +3979,11 @@
       <w:pPr>
         <w:pStyle w:val="Heading3"/>
       </w:pPr>
-      <w:bookmarkStart w:id="18" w:name="_Toc491455171"/>
+      <w:bookmarkStart w:id="19" w:name="_Toc491455171"/>
       <w:r>
         <w:t>AWS Dynamo DB</w:t>
       </w:r>
-      <w:bookmarkEnd w:id="18"/>
+      <w:bookmarkEnd w:id="19"/>
     </w:p>
     <w:p>
       <w:r>
@@ -4127,11 +4021,11 @@
       <w:pPr>
         <w:pStyle w:val="Heading3"/>
       </w:pPr>
-      <w:bookmarkStart w:id="19" w:name="_Toc491455172"/>
+      <w:bookmarkStart w:id="20" w:name="_Toc491455172"/>
       <w:r>
         <w:t>AWS S3</w:t>
       </w:r>
-      <w:bookmarkEnd w:id="19"/>
+      <w:bookmarkEnd w:id="20"/>
     </w:p>
     <w:p>
       <w:r>
@@ -4144,7 +4038,7 @@
         <w:t xml:space="preserve"> so that it can be retrieved later</w:t>
       </w:r>
     </w:p>
-    <w:bookmarkEnd w:id="8"/>
+    <w:bookmarkEnd w:id="10"/>
     <w:p/>
     <w:p/>
     <w:p/>
@@ -4157,12 +4051,12 @@
       <w:pPr>
         <w:pStyle w:val="Heading1"/>
       </w:pPr>
-      <w:bookmarkStart w:id="20" w:name="_Toc491455173"/>
+      <w:bookmarkStart w:id="21" w:name="_Toc491455173"/>
       <w:r>
         <w:lastRenderedPageBreak/>
         <w:t>Appendix A: Glossary</w:t>
       </w:r>
-      <w:bookmarkEnd w:id="20"/>
+      <w:bookmarkEnd w:id="21"/>
     </w:p>
     <w:p>
       <w:r>
@@ -4280,41 +4174,18 @@
           <w:b/>
         </w:rPr>
       </w:pPr>
-      <w:proofErr w:type="spellStart"/>
       <w:r>
         <w:rPr>
           <w:rFonts w:asciiTheme="minorHAnsi" w:hAnsiTheme="minorHAnsi" w:cstheme="minorHAnsi"/>
           <w:b/>
         </w:rPr>
-        <w:t>DynamoDB</w:t>
-      </w:r>
-      <w:proofErr w:type="spellEnd"/>
+        <w:t>DynamoDB:</w:t>
+      </w:r>
       <w:r>
         <w:rPr>
           <w:rFonts w:asciiTheme="minorHAnsi" w:hAnsiTheme="minorHAnsi" w:cstheme="minorHAnsi"/>
-          <w:b/>
-        </w:rPr>
-        <w:t>:</w:t>
-      </w:r>
-      <w:r>
-        <w:rPr>
-          <w:rFonts w:asciiTheme="minorHAnsi" w:hAnsiTheme="minorHAnsi" w:cstheme="minorHAnsi"/>
-        </w:rPr>
-        <w:t xml:space="preserve"> Amazon </w:t>
-      </w:r>
-      <w:proofErr w:type="spellStart"/>
-      <w:r>
-        <w:rPr>
-          <w:rFonts w:asciiTheme="minorHAnsi" w:hAnsiTheme="minorHAnsi" w:cstheme="minorHAnsi"/>
-        </w:rPr>
-        <w:t>DynamoDB</w:t>
-      </w:r>
-      <w:proofErr w:type="spellEnd"/>
-      <w:r>
-        <w:rPr>
-          <w:rFonts w:asciiTheme="minorHAnsi" w:hAnsiTheme="minorHAnsi" w:cstheme="minorHAnsi"/>
-        </w:rPr>
-        <w:t xml:space="preserve"> is a fully managed proprietary NoSQL database services that is offered by Amazon.com as part of the Amazon Web Services portfolio.</w:t>
+        </w:rPr>
+        <w:t xml:space="preserve"> Amazon DynamoDB is a fully managed proprietary NoSQL database services that is offered by Amazon.com as part of the Amazon Web Services portfolio.</w:t>
       </w:r>
     </w:p>
     <w:p>
@@ -4399,7 +4270,7 @@
     <w:p/>
     <w:p/>
     <w:p/>
-    <w:bookmarkStart w:id="21" w:name="_Toc491455174" w:displacedByCustomXml="next"/>
+    <w:bookmarkStart w:id="22" w:name="_Toc491455174" w:displacedByCustomXml="next"/>
     <w:sdt>
       <w:sdtPr>
         <w:rPr>
@@ -4415,6 +4286,7 @@
           <w:docPartUnique/>
         </w:docPartObj>
       </w:sdtPr>
+      <w:sdtEndPr/>
       <w:sdtContent>
         <w:p>
           <w:pPr>
@@ -4423,13 +4295,14 @@
           <w:r>
             <w:t>References</w:t>
           </w:r>
-          <w:bookmarkEnd w:id="21"/>
+          <w:bookmarkEnd w:id="22"/>
         </w:p>
         <w:sdt>
           <w:sdtPr>
             <w:id w:val="-573587230"/>
             <w:bibliography/>
           </w:sdtPr>
+          <w:sdtEndPr/>
           <w:sdtContent>
             <w:p>
               <w:pPr>
@@ -4738,7 +4611,7 @@
 </file>
 
 <file path=word/endnotes.xml><?xml version="1.0" encoding="utf-8"?>
-<w:endnotes xmlns:wpc="http://schemas.microsoft.com/office/word/2010/wordprocessingCanvas" xmlns:mc="http://schemas.openxmlformats.org/markup-compatibility/2006" xmlns:o="urn:schemas-microsoft-com:office:office" xmlns:r="http://schemas.openxmlformats.org/officeDocument/2006/relationships" xmlns:m="http://schemas.openxmlformats.org/officeDocument/2006/math" xmlns:v="urn:schemas-microsoft-com:vml" xmlns:wp14="http://schemas.microsoft.com/office/word/2010/wordprocessingDrawing" xmlns:wp="http://schemas.openxmlformats.org/drawingml/2006/wordprocessingDrawing" xmlns:w10="urn:schemas-microsoft-com:office:word" xmlns:w="http://schemas.openxmlformats.org/wordprocessingml/2006/main" xmlns:w14="http://schemas.microsoft.com/office/word/2010/wordml" xmlns:w15="http://schemas.microsoft.com/office/word/2012/wordml" xmlns:wpg="http://schemas.microsoft.com/office/word/2010/wordprocessingGroup" xmlns:wpi="http://schemas.microsoft.com/office/word/2010/wordprocessingInk" xmlns:wne="http://schemas.microsoft.com/office/word/2006/wordml" xmlns:wps="http://schemas.microsoft.com/office/word/2010/wordprocessingShape" mc:Ignorable="w14 w15 wp14">
+<w:endnotes xmlns:wpc="http://schemas.microsoft.com/office/word/2010/wordprocessingCanvas" xmlns:cx="http://schemas.microsoft.com/office/drawing/2014/chartex" xmlns:cx1="http://schemas.microsoft.com/office/drawing/2015/9/8/chartex" xmlns:cx2="http://schemas.microsoft.com/office/drawing/2015/10/21/chartex" xmlns:cx3="http://schemas.microsoft.com/office/drawing/2016/5/9/chartex" xmlns:cx4="http://schemas.microsoft.com/office/drawing/2016/5/10/chartex" xmlns:cx5="http://schemas.microsoft.com/office/drawing/2016/5/11/chartex" xmlns:cx6="http://schemas.microsoft.com/office/drawing/2016/5/12/chartex" xmlns:cx7="http://schemas.microsoft.com/office/drawing/2016/5/13/chartex" xmlns:cx8="http://schemas.microsoft.com/office/drawing/2016/5/14/chartex" xmlns:mc="http://schemas.openxmlformats.org/markup-compatibility/2006" xmlns:aink="http://schemas.microsoft.com/office/drawing/2016/ink" xmlns:am3d="http://schemas.microsoft.com/office/drawing/2017/model3d" xmlns:o="urn:schemas-microsoft-com:office:office" xmlns:r="http://schemas.openxmlformats.org/officeDocument/2006/relationships" xmlns:m="http://schemas.openxmlformats.org/officeDocument/2006/math" xmlns:v="urn:schemas-microsoft-com:vml" xmlns:wp14="http://schemas.microsoft.com/office/word/2010/wordprocessingDrawing" xmlns:wp="http://schemas.openxmlformats.org/drawingml/2006/wordprocessingDrawing" xmlns:w10="urn:schemas-microsoft-com:office:word" xmlns:w="http://schemas.openxmlformats.org/wordprocessingml/2006/main" xmlns:w14="http://schemas.microsoft.com/office/word/2010/wordml" xmlns:w15="http://schemas.microsoft.com/office/word/2012/wordml" xmlns:w16cid="http://schemas.microsoft.com/office/word/2016/wordml/cid" xmlns:w16se="http://schemas.microsoft.com/office/word/2015/wordml/symex" xmlns:wpg="http://schemas.microsoft.com/office/word/2010/wordprocessingGroup" xmlns:wpi="http://schemas.microsoft.com/office/word/2010/wordprocessingInk" xmlns:wne="http://schemas.microsoft.com/office/word/2006/wordml" xmlns:wps="http://schemas.microsoft.com/office/word/2010/wordprocessingShape" mc:Ignorable="w14 w15 w16se w16cid wp14">
   <w:endnote w:type="separator" w:id="-1">
     <w:p>
       <w:r>
@@ -4757,7 +4630,7 @@
 </file>
 
 <file path=word/footer1.xml><?xml version="1.0" encoding="utf-8"?>
-<w:ftr xmlns:wpc="http://schemas.microsoft.com/office/word/2010/wordprocessingCanvas" xmlns:mc="http://schemas.openxmlformats.org/markup-compatibility/2006" xmlns:o="urn:schemas-microsoft-com:office:office" xmlns:r="http://schemas.openxmlformats.org/officeDocument/2006/relationships" xmlns:m="http://schemas.openxmlformats.org/officeDocument/2006/math" xmlns:v="urn:schemas-microsoft-com:vml" xmlns:wp14="http://schemas.microsoft.com/office/word/2010/wordprocessingDrawing" xmlns:wp="http://schemas.openxmlformats.org/drawingml/2006/wordprocessingDrawing" xmlns:w10="urn:schemas-microsoft-com:office:word" xmlns:w="http://schemas.openxmlformats.org/wordprocessingml/2006/main" xmlns:w14="http://schemas.microsoft.com/office/word/2010/wordml" xmlns:w15="http://schemas.microsoft.com/office/word/2012/wordml" xmlns:wpg="http://schemas.microsoft.com/office/word/2010/wordprocessingGroup" xmlns:wpi="http://schemas.microsoft.com/office/word/2010/wordprocessingInk" xmlns:wne="http://schemas.microsoft.com/office/word/2006/wordml" xmlns:wps="http://schemas.microsoft.com/office/word/2010/wordprocessingShape" mc:Ignorable="w14 w15 wp14">
+<w:ftr xmlns:wpc="http://schemas.microsoft.com/office/word/2010/wordprocessingCanvas" xmlns:cx="http://schemas.microsoft.com/office/drawing/2014/chartex" xmlns:cx1="http://schemas.microsoft.com/office/drawing/2015/9/8/chartex" xmlns:cx2="http://schemas.microsoft.com/office/drawing/2015/10/21/chartex" xmlns:cx3="http://schemas.microsoft.com/office/drawing/2016/5/9/chartex" xmlns:cx4="http://schemas.microsoft.com/office/drawing/2016/5/10/chartex" xmlns:cx5="http://schemas.microsoft.com/office/drawing/2016/5/11/chartex" xmlns:cx6="http://schemas.microsoft.com/office/drawing/2016/5/12/chartex" xmlns:cx7="http://schemas.microsoft.com/office/drawing/2016/5/13/chartex" xmlns:cx8="http://schemas.microsoft.com/office/drawing/2016/5/14/chartex" xmlns:mc="http://schemas.openxmlformats.org/markup-compatibility/2006" xmlns:aink="http://schemas.microsoft.com/office/drawing/2016/ink" xmlns:am3d="http://schemas.microsoft.com/office/drawing/2017/model3d" xmlns:o="urn:schemas-microsoft-com:office:office" xmlns:r="http://schemas.openxmlformats.org/officeDocument/2006/relationships" xmlns:m="http://schemas.openxmlformats.org/officeDocument/2006/math" xmlns:v="urn:schemas-microsoft-com:vml" xmlns:wp14="http://schemas.microsoft.com/office/word/2010/wordprocessingDrawing" xmlns:wp="http://schemas.openxmlformats.org/drawingml/2006/wordprocessingDrawing" xmlns:w10="urn:schemas-microsoft-com:office:word" xmlns:w="http://schemas.openxmlformats.org/wordprocessingml/2006/main" xmlns:w14="http://schemas.microsoft.com/office/word/2010/wordml" xmlns:w15="http://schemas.microsoft.com/office/word/2012/wordml" xmlns:w16cid="http://schemas.microsoft.com/office/word/2016/wordml/cid" xmlns:w16se="http://schemas.microsoft.com/office/word/2015/wordml/symex" xmlns:wpg="http://schemas.microsoft.com/office/word/2010/wordprocessingGroup" xmlns:wpi="http://schemas.microsoft.com/office/word/2010/wordprocessingInk" xmlns:wne="http://schemas.microsoft.com/office/word/2006/wordml" xmlns:wps="http://schemas.microsoft.com/office/word/2010/wordprocessingShape" mc:Ignorable="w14 w15 w16se w16cid wp14">
   <w:p>
     <w:pPr>
       <w:pStyle w:val="Footer"/>
@@ -4779,7 +4652,7 @@
 </file>
 
 <file path=word/footer2.xml><?xml version="1.0" encoding="utf-8"?>
-<w:ftr xmlns:wpc="http://schemas.microsoft.com/office/word/2010/wordprocessingCanvas" xmlns:mc="http://schemas.openxmlformats.org/markup-compatibility/2006" xmlns:o="urn:schemas-microsoft-com:office:office" xmlns:r="http://schemas.openxmlformats.org/officeDocument/2006/relationships" xmlns:m="http://schemas.openxmlformats.org/officeDocument/2006/math" xmlns:v="urn:schemas-microsoft-com:vml" xmlns:wp14="http://schemas.microsoft.com/office/word/2010/wordprocessingDrawing" xmlns:wp="http://schemas.openxmlformats.org/drawingml/2006/wordprocessingDrawing" xmlns:w10="urn:schemas-microsoft-com:office:word" xmlns:w="http://schemas.openxmlformats.org/wordprocessingml/2006/main" xmlns:w14="http://schemas.microsoft.com/office/word/2010/wordml" xmlns:w15="http://schemas.microsoft.com/office/word/2012/wordml" xmlns:wpg="http://schemas.microsoft.com/office/word/2010/wordprocessingGroup" xmlns:wpi="http://schemas.microsoft.com/office/word/2010/wordprocessingInk" xmlns:wne="http://schemas.microsoft.com/office/word/2006/wordml" xmlns:wps="http://schemas.microsoft.com/office/word/2010/wordprocessingShape" mc:Ignorable="w14 w15 wp14">
+<w:ftr xmlns:wpc="http://schemas.microsoft.com/office/word/2010/wordprocessingCanvas" xmlns:cx="http://schemas.microsoft.com/office/drawing/2014/chartex" xmlns:cx1="http://schemas.microsoft.com/office/drawing/2015/9/8/chartex" xmlns:cx2="http://schemas.microsoft.com/office/drawing/2015/10/21/chartex" xmlns:cx3="http://schemas.microsoft.com/office/drawing/2016/5/9/chartex" xmlns:cx4="http://schemas.microsoft.com/office/drawing/2016/5/10/chartex" xmlns:cx5="http://schemas.microsoft.com/office/drawing/2016/5/11/chartex" xmlns:cx6="http://schemas.microsoft.com/office/drawing/2016/5/12/chartex" xmlns:cx7="http://schemas.microsoft.com/office/drawing/2016/5/13/chartex" xmlns:cx8="http://schemas.microsoft.com/office/drawing/2016/5/14/chartex" xmlns:mc="http://schemas.openxmlformats.org/markup-compatibility/2006" xmlns:aink="http://schemas.microsoft.com/office/drawing/2016/ink" xmlns:am3d="http://schemas.microsoft.com/office/drawing/2017/model3d" xmlns:o="urn:schemas-microsoft-com:office:office" xmlns:r="http://schemas.openxmlformats.org/officeDocument/2006/relationships" xmlns:m="http://schemas.openxmlformats.org/officeDocument/2006/math" xmlns:v="urn:schemas-microsoft-com:vml" xmlns:wp14="http://schemas.microsoft.com/office/word/2010/wordprocessingDrawing" xmlns:wp="http://schemas.openxmlformats.org/drawingml/2006/wordprocessingDrawing" xmlns:w10="urn:schemas-microsoft-com:office:word" xmlns:w="http://schemas.openxmlformats.org/wordprocessingml/2006/main" xmlns:w14="http://schemas.microsoft.com/office/word/2010/wordml" xmlns:w15="http://schemas.microsoft.com/office/word/2012/wordml" xmlns:w16cid="http://schemas.microsoft.com/office/word/2016/wordml/cid" xmlns:w16se="http://schemas.microsoft.com/office/word/2015/wordml/symex" xmlns:wpg="http://schemas.microsoft.com/office/word/2010/wordprocessingGroup" xmlns:wpi="http://schemas.microsoft.com/office/word/2010/wordprocessingInk" xmlns:wne="http://schemas.microsoft.com/office/word/2006/wordml" xmlns:wps="http://schemas.microsoft.com/office/word/2010/wordprocessingShape" mc:Ignorable="w14 w15 w16se w16cid wp14">
   <w:sdt>
     <w:sdtPr>
       <w:id w:val="-2052066853"/>
@@ -4816,7 +4689,7 @@
           <w:rPr>
             <w:noProof/>
           </w:rPr>
-          <w:t>4</w:t>
+          <w:t>5</w:t>
         </w:r>
         <w:r>
           <w:rPr>
@@ -4849,7 +4722,7 @@
 </file>
 
 <file path=word/footnotes.xml><?xml version="1.0" encoding="utf-8"?>
-<w:footnotes xmlns:wpc="http://schemas.microsoft.com/office/word/2010/wordprocessingCanvas" xmlns:mc="http://schemas.openxmlformats.org/markup-compatibility/2006" xmlns:o="urn:schemas-microsoft-com:office:office" xmlns:r="http://schemas.openxmlformats.org/officeDocument/2006/relationships" xmlns:m="http://schemas.openxmlformats.org/officeDocument/2006/math" xmlns:v="urn:schemas-microsoft-com:vml" xmlns:wp14="http://schemas.microsoft.com/office/word/2010/wordprocessingDrawing" xmlns:wp="http://schemas.openxmlformats.org/drawingml/2006/wordprocessingDrawing" xmlns:w10="urn:schemas-microsoft-com:office:word" xmlns:w="http://schemas.openxmlformats.org/wordprocessingml/2006/main" xmlns:w14="http://schemas.microsoft.com/office/word/2010/wordml" xmlns:w15="http://schemas.microsoft.com/office/word/2012/wordml" xmlns:wpg="http://schemas.microsoft.com/office/word/2010/wordprocessingGroup" xmlns:wpi="http://schemas.microsoft.com/office/word/2010/wordprocessingInk" xmlns:wne="http://schemas.microsoft.com/office/word/2006/wordml" xmlns:wps="http://schemas.microsoft.com/office/word/2010/wordprocessingShape" mc:Ignorable="w14 w15 wp14">
+<w:footnotes xmlns:wpc="http://schemas.microsoft.com/office/word/2010/wordprocessingCanvas" xmlns:cx="http://schemas.microsoft.com/office/drawing/2014/chartex" xmlns:cx1="http://schemas.microsoft.com/office/drawing/2015/9/8/chartex" xmlns:cx2="http://schemas.microsoft.com/office/drawing/2015/10/21/chartex" xmlns:cx3="http://schemas.microsoft.com/office/drawing/2016/5/9/chartex" xmlns:cx4="http://schemas.microsoft.com/office/drawing/2016/5/10/chartex" xmlns:cx5="http://schemas.microsoft.com/office/drawing/2016/5/11/chartex" xmlns:cx6="http://schemas.microsoft.com/office/drawing/2016/5/12/chartex" xmlns:cx7="http://schemas.microsoft.com/office/drawing/2016/5/13/chartex" xmlns:cx8="http://schemas.microsoft.com/office/drawing/2016/5/14/chartex" xmlns:mc="http://schemas.openxmlformats.org/markup-compatibility/2006" xmlns:aink="http://schemas.microsoft.com/office/drawing/2016/ink" xmlns:am3d="http://schemas.microsoft.com/office/drawing/2017/model3d" xmlns:o="urn:schemas-microsoft-com:office:office" xmlns:r="http://schemas.openxmlformats.org/officeDocument/2006/relationships" xmlns:m="http://schemas.openxmlformats.org/officeDocument/2006/math" xmlns:v="urn:schemas-microsoft-com:vml" xmlns:wp14="http://schemas.microsoft.com/office/word/2010/wordprocessingDrawing" xmlns:wp="http://schemas.openxmlformats.org/drawingml/2006/wordprocessingDrawing" xmlns:w10="urn:schemas-microsoft-com:office:word" xmlns:w="http://schemas.openxmlformats.org/wordprocessingml/2006/main" xmlns:w14="http://schemas.microsoft.com/office/word/2010/wordml" xmlns:w15="http://schemas.microsoft.com/office/word/2012/wordml" xmlns:w16cid="http://schemas.microsoft.com/office/word/2016/wordml/cid" xmlns:w16se="http://schemas.microsoft.com/office/word/2015/wordml/symex" xmlns:wpg="http://schemas.microsoft.com/office/word/2010/wordprocessingGroup" xmlns:wpi="http://schemas.microsoft.com/office/word/2010/wordprocessingInk" xmlns:wne="http://schemas.microsoft.com/office/word/2006/wordml" xmlns:wps="http://schemas.microsoft.com/office/word/2010/wordprocessingShape" mc:Ignorable="w14 w15 w16se w16cid wp14">
   <w:footnote w:type="separator" w:id="-1">
     <w:p>
       <w:r>
@@ -4868,7 +4741,7 @@
 </file>
 
 <file path=word/header1.xml><?xml version="1.0" encoding="utf-8"?>
-<w:hdr xmlns:wpc="http://schemas.microsoft.com/office/word/2010/wordprocessingCanvas" xmlns:mc="http://schemas.openxmlformats.org/markup-compatibility/2006" xmlns:o="urn:schemas-microsoft-com:office:office" xmlns:r="http://schemas.openxmlformats.org/officeDocument/2006/relationships" xmlns:m="http://schemas.openxmlformats.org/officeDocument/2006/math" xmlns:v="urn:schemas-microsoft-com:vml" xmlns:wp14="http://schemas.microsoft.com/office/word/2010/wordprocessingDrawing" xmlns:wp="http://schemas.openxmlformats.org/drawingml/2006/wordprocessingDrawing" xmlns:w10="urn:schemas-microsoft-com:office:word" xmlns:w="http://schemas.openxmlformats.org/wordprocessingml/2006/main" xmlns:w14="http://schemas.microsoft.com/office/word/2010/wordml" xmlns:w15="http://schemas.microsoft.com/office/word/2012/wordml" xmlns:wpg="http://schemas.microsoft.com/office/word/2010/wordprocessingGroup" xmlns:wpi="http://schemas.microsoft.com/office/word/2010/wordprocessingInk" xmlns:wne="http://schemas.microsoft.com/office/word/2006/wordml" xmlns:wps="http://schemas.microsoft.com/office/word/2010/wordprocessingShape" mc:Ignorable="w14 w15 wp14">
+<w:hdr xmlns:wpc="http://schemas.microsoft.com/office/word/2010/wordprocessingCanvas" xmlns:cx="http://schemas.microsoft.com/office/drawing/2014/chartex" xmlns:cx1="http://schemas.microsoft.com/office/drawing/2015/9/8/chartex" xmlns:cx2="http://schemas.microsoft.com/office/drawing/2015/10/21/chartex" xmlns:cx3="http://schemas.microsoft.com/office/drawing/2016/5/9/chartex" xmlns:cx4="http://schemas.microsoft.com/office/drawing/2016/5/10/chartex" xmlns:cx5="http://schemas.microsoft.com/office/drawing/2016/5/11/chartex" xmlns:cx6="http://schemas.microsoft.com/office/drawing/2016/5/12/chartex" xmlns:cx7="http://schemas.microsoft.com/office/drawing/2016/5/13/chartex" xmlns:cx8="http://schemas.microsoft.com/office/drawing/2016/5/14/chartex" xmlns:mc="http://schemas.openxmlformats.org/markup-compatibility/2006" xmlns:aink="http://schemas.microsoft.com/office/drawing/2016/ink" xmlns:am3d="http://schemas.microsoft.com/office/drawing/2017/model3d" xmlns:o="urn:schemas-microsoft-com:office:office" xmlns:r="http://schemas.openxmlformats.org/officeDocument/2006/relationships" xmlns:m="http://schemas.openxmlformats.org/officeDocument/2006/math" xmlns:v="urn:schemas-microsoft-com:vml" xmlns:wp14="http://schemas.microsoft.com/office/word/2010/wordprocessingDrawing" xmlns:wp="http://schemas.openxmlformats.org/drawingml/2006/wordprocessingDrawing" xmlns:w10="urn:schemas-microsoft-com:office:word" xmlns:w="http://schemas.openxmlformats.org/wordprocessingml/2006/main" xmlns:w14="http://schemas.microsoft.com/office/word/2010/wordml" xmlns:w15="http://schemas.microsoft.com/office/word/2012/wordml" xmlns:w16cid="http://schemas.microsoft.com/office/word/2016/wordml/cid" xmlns:w16se="http://schemas.microsoft.com/office/word/2015/wordml/symex" xmlns:wpg="http://schemas.microsoft.com/office/word/2010/wordprocessingGroup" xmlns:wpi="http://schemas.microsoft.com/office/word/2010/wordprocessingInk" xmlns:wne="http://schemas.microsoft.com/office/word/2006/wordml" xmlns:wps="http://schemas.microsoft.com/office/word/2010/wordprocessingShape" mc:Ignorable="w14 w15 w16se w16cid wp14">
   <w:p>
     <w:r>
       <w:rPr>
@@ -4950,20 +4823,15 @@
       <w:t>Component Design Document</w:t>
     </w:r>
     <w:r>
-      <w:t xml:space="preserve"> of </w:t>
+      <w:t xml:space="preserve"> of LocAdoc</w:t>
     </w:r>
-    <w:proofErr w:type="spellStart"/>
-    <w:r>
-      <w:t>LocAdoc</w:t>
-    </w:r>
-    <w:proofErr w:type="spellEnd"/>
   </w:p>
   <w:p/>
 </w:hdr>
 </file>
 
 <file path=word/numbering.xml><?xml version="1.0" encoding="utf-8"?>
-<w:numbering xmlns:wpc="http://schemas.microsoft.com/office/word/2010/wordprocessingCanvas" xmlns:mc="http://schemas.openxmlformats.org/markup-compatibility/2006" xmlns:o="urn:schemas-microsoft-com:office:office" xmlns:r="http://schemas.openxmlformats.org/officeDocument/2006/relationships" xmlns:m="http://schemas.openxmlformats.org/officeDocument/2006/math" xmlns:v="urn:schemas-microsoft-com:vml" xmlns:wp14="http://schemas.microsoft.com/office/word/2010/wordprocessingDrawing" xmlns:wp="http://schemas.openxmlformats.org/drawingml/2006/wordprocessingDrawing" xmlns:w10="urn:schemas-microsoft-com:office:word" xmlns:w="http://schemas.openxmlformats.org/wordprocessingml/2006/main" xmlns:w14="http://schemas.microsoft.com/office/word/2010/wordml" xmlns:w15="http://schemas.microsoft.com/office/word/2012/wordml" xmlns:wpg="http://schemas.microsoft.com/office/word/2010/wordprocessingGroup" xmlns:wpi="http://schemas.microsoft.com/office/word/2010/wordprocessingInk" xmlns:wne="http://schemas.microsoft.com/office/word/2006/wordml" xmlns:wps="http://schemas.microsoft.com/office/word/2010/wordprocessingShape" mc:Ignorable="w14 w15 wp14">
+<w:numbering xmlns:wpc="http://schemas.microsoft.com/office/word/2010/wordprocessingCanvas" xmlns:cx="http://schemas.microsoft.com/office/drawing/2014/chartex" xmlns:cx1="http://schemas.microsoft.com/office/drawing/2015/9/8/chartex" xmlns:cx2="http://schemas.microsoft.com/office/drawing/2015/10/21/chartex" xmlns:cx3="http://schemas.microsoft.com/office/drawing/2016/5/9/chartex" xmlns:cx4="http://schemas.microsoft.com/office/drawing/2016/5/10/chartex" xmlns:cx5="http://schemas.microsoft.com/office/drawing/2016/5/11/chartex" xmlns:cx6="http://schemas.microsoft.com/office/drawing/2016/5/12/chartex" xmlns:cx7="http://schemas.microsoft.com/office/drawing/2016/5/13/chartex" xmlns:cx8="http://schemas.microsoft.com/office/drawing/2016/5/14/chartex" xmlns:mc="http://schemas.openxmlformats.org/markup-compatibility/2006" xmlns:aink="http://schemas.microsoft.com/office/drawing/2016/ink" xmlns:am3d="http://schemas.microsoft.com/office/drawing/2017/model3d" xmlns:o="urn:schemas-microsoft-com:office:office" xmlns:r="http://schemas.openxmlformats.org/officeDocument/2006/relationships" xmlns:m="http://schemas.openxmlformats.org/officeDocument/2006/math" xmlns:v="urn:schemas-microsoft-com:vml" xmlns:wp14="http://schemas.microsoft.com/office/word/2010/wordprocessingDrawing" xmlns:wp="http://schemas.openxmlformats.org/drawingml/2006/wordprocessingDrawing" xmlns:w10="urn:schemas-microsoft-com:office:word" xmlns:w="http://schemas.openxmlformats.org/wordprocessingml/2006/main" xmlns:w14="http://schemas.microsoft.com/office/word/2010/wordml" xmlns:w15="http://schemas.microsoft.com/office/word/2012/wordml" xmlns:w16cid="http://schemas.microsoft.com/office/word/2016/wordml/cid" xmlns:w16se="http://schemas.microsoft.com/office/word/2015/wordml/symex" xmlns:wpg="http://schemas.microsoft.com/office/word/2010/wordprocessingGroup" xmlns:wpi="http://schemas.microsoft.com/office/word/2010/wordprocessingInk" xmlns:wne="http://schemas.microsoft.com/office/word/2006/wordml" xmlns:wps="http://schemas.microsoft.com/office/word/2010/wordprocessingShape" mc:Ignorable="w14 w15 w16se w16cid wp14">
   <w:abstractNum w:abstractNumId="0" w15:restartNumberingAfterBreak="0">
     <w:nsid w:val="03686594"/>
     <w:multiLevelType w:val="hybridMultilevel"/>
@@ -5695,7 +5563,7 @@
 </file>
 
 <file path=word/styles.xml><?xml version="1.0" encoding="utf-8"?>
-<w:styles xmlns:mc="http://schemas.openxmlformats.org/markup-compatibility/2006" xmlns:r="http://schemas.openxmlformats.org/officeDocument/2006/relationships" xmlns:w="http://schemas.openxmlformats.org/wordprocessingml/2006/main" xmlns:w14="http://schemas.microsoft.com/office/word/2010/wordml" xmlns:w15="http://schemas.microsoft.com/office/word/2012/wordml" mc:Ignorable="w14 w15">
+<w:styles xmlns:mc="http://schemas.openxmlformats.org/markup-compatibility/2006" xmlns:r="http://schemas.openxmlformats.org/officeDocument/2006/relationships" xmlns:w="http://schemas.openxmlformats.org/wordprocessingml/2006/main" xmlns:w14="http://schemas.microsoft.com/office/word/2010/wordml" xmlns:w15="http://schemas.microsoft.com/office/word/2012/wordml" xmlns:w16cid="http://schemas.microsoft.com/office/word/2016/wordml/cid" xmlns:w16se="http://schemas.microsoft.com/office/word/2015/wordml/symex" mc:Ignorable="w14 w15 w16se w16cid">
   <w:docDefaults>
     <w:rPrDefault>
       <w:rPr>
@@ -5711,7 +5579,7 @@
       </w:pPr>
     </w:pPrDefault>
   </w:docDefaults>
-  <w:latentStyles w:defLockedState="0" w:defUIPriority="99" w:defSemiHidden="0" w:defUnhideWhenUsed="0" w:defQFormat="0" w:count="371">
+  <w:latentStyles w:defLockedState="0" w:defUIPriority="99" w:defSemiHidden="0" w:defUnhideWhenUsed="0" w:defQFormat="0" w:count="375">
     <w:lsdException w:name="Normal" w:uiPriority="0" w:qFormat="1"/>
     <w:lsdException w:name="heading 1" w:uiPriority="9" w:qFormat="1"/>
     <w:lsdException w:name="heading 2" w:semiHidden="1" w:uiPriority="0" w:unhideWhenUsed="1" w:qFormat="1"/>
@@ -5817,7 +5685,6 @@
     <w:lsdException w:name="HTML Sample" w:semiHidden="1" w:unhideWhenUsed="1"/>
     <w:lsdException w:name="HTML Typewriter" w:semiHidden="1" w:unhideWhenUsed="1"/>
     <w:lsdException w:name="HTML Variable" w:semiHidden="1" w:unhideWhenUsed="1"/>
-    <w:lsdException w:name="Normal Table" w:semiHidden="1" w:unhideWhenUsed="1"/>
     <w:lsdException w:name="annotation subject" w:semiHidden="1" w:unhideWhenUsed="1"/>
     <w:lsdException w:name="No List" w:semiHidden="1" w:unhideWhenUsed="1"/>
     <w:lsdException w:name="Outline List 1" w:semiHidden="1" w:unhideWhenUsed="1"/>
@@ -5861,10 +5728,8 @@
     <w:lsdException w:name="Table Elegant" w:semiHidden="1" w:unhideWhenUsed="1"/>
     <w:lsdException w:name="Table Professional" w:semiHidden="1" w:unhideWhenUsed="1"/>
     <w:lsdException w:name="Table Subtle 1" w:semiHidden="1" w:unhideWhenUsed="1"/>
-    <w:lsdException w:name="Table Subtle 2" w:semiHidden="1" w:unhideWhenUsed="1"/>
     <w:lsdException w:name="Table Web 1" w:semiHidden="1" w:unhideWhenUsed="1"/>
     <w:lsdException w:name="Table Web 2" w:semiHidden="1" w:unhideWhenUsed="1"/>
-    <w:lsdException w:name="Table Web 3" w:semiHidden="1" w:unhideWhenUsed="1"/>
     <w:lsdException w:name="Balloon Text" w:semiHidden="1" w:unhideWhenUsed="1"/>
     <w:lsdException w:name="Table Grid" w:uiPriority="39"/>
     <w:lsdException w:name="Table Theme" w:semiHidden="1" w:unhideWhenUsed="1"/>
@@ -6083,6 +5948,10 @@
     <w:lsdException w:name="List Table 5 Dark Accent 6" w:uiPriority="50"/>
     <w:lsdException w:name="List Table 6 Colorful Accent 6" w:uiPriority="51"/>
     <w:lsdException w:name="List Table 7 Colorful Accent 6" w:uiPriority="52"/>
+    <w:lsdException w:name="Mention" w:semiHidden="1" w:unhideWhenUsed="1"/>
+    <w:lsdException w:name="Smart Hyperlink" w:semiHidden="1" w:unhideWhenUsed="1"/>
+    <w:lsdException w:name="Hashtag" w:semiHidden="1" w:unhideWhenUsed="1"/>
+    <w:lsdException w:name="Unresolved Mention" w:semiHidden="1" w:unhideWhenUsed="1"/>
   </w:latentStyles>
   <w:style w:type="paragraph" w:default="1" w:styleId="Normal">
     <w:name w:val="Normal"/>
@@ -6998,7 +6867,7 @@
 </file>
 
 <file path=customXml/itemProps1.xml><?xml version="1.0" encoding="utf-8"?>
-<ds:datastoreItem xmlns:ds="http://schemas.openxmlformats.org/officeDocument/2006/customXml" ds:itemID="{42D9C5EF-C868-4909-99F5-12F68B9B305C}">
+<ds:datastoreItem xmlns:ds="http://schemas.openxmlformats.org/officeDocument/2006/customXml" ds:itemID="{5F328CA5-EBD2-45DD-BA38-5600ACA11E5A}">
   <ds:schemaRefs>
     <ds:schemaRef ds:uri="http://schemas.openxmlformats.org/officeDocument/2006/bibliography"/>
   </ds:schemaRefs>

</xml_diff>

<commit_message>
Made small changes to files
</commit_message>
<xml_diff>
--- a/FYP proposal V1/Component Design Document.docx
+++ b/FYP proposal V1/Component Design Document.docx
@@ -6,6 +6,8 @@
       <w:pPr>
         <w:jc w:val="right"/>
       </w:pPr>
+      <w:bookmarkStart w:id="0" w:name="_GoBack"/>
+      <w:bookmarkEnd w:id="0"/>
     </w:p>
     <w:p>
       <w:pPr>
@@ -53,8 +55,6 @@
           <w:lang w:eastAsia="en-US"/>
         </w:rPr>
       </w:pPr>
-      <w:bookmarkStart w:id="0" w:name="_GoBack"/>
-      <w:bookmarkEnd w:id="0"/>
       <w:r>
         <w:rPr>
           <w:rFonts w:ascii="Times New Roman" w:hAnsi="Times New Roman"/>
@@ -526,20 +526,8 @@
                                 <w:sz w:val="24"/>
                               </w:rPr>
                               <w:tab/>
-                              <w:t xml:space="preserve">Kim </w:t>
+                              <w:t>Kim Hyeocheol</w:t>
                             </w:r>
-                            <w:proofErr w:type="spellStart"/>
-                            <w:r>
-                              <w:rPr>
-                                <w:rFonts w:asciiTheme="minorHAnsi" w:hAnsiTheme="minorHAnsi" w:cstheme="minorHAnsi"/>
-                                <w:b/>
-                                <w:bCs/>
-                                <w:color w:val="595959" w:themeColor="text1" w:themeTint="A6"/>
-                                <w:sz w:val="24"/>
-                              </w:rPr>
-                              <w:t>Hyeocheol</w:t>
-                            </w:r>
-                            <w:proofErr w:type="spellEnd"/>
                           </w:p>
                           <w:p>
                             <w:pPr>
@@ -567,41 +555,8 @@
                                 <w:sz w:val="24"/>
                               </w:rPr>
                               <w:tab/>
+                              <w:t>Rivaldo Erawan</w:t>
                             </w:r>
-                            <w:proofErr w:type="spellStart"/>
-                            <w:r>
-                              <w:rPr>
-                                <w:rFonts w:asciiTheme="minorHAnsi" w:hAnsiTheme="minorHAnsi" w:cstheme="minorHAnsi"/>
-                                <w:b/>
-                                <w:bCs/>
-                                <w:color w:val="595959" w:themeColor="text1" w:themeTint="A6"/>
-                                <w:sz w:val="24"/>
-                              </w:rPr>
-                              <w:t>Rivaldo</w:t>
-                            </w:r>
-                            <w:proofErr w:type="spellEnd"/>
-                            <w:r>
-                              <w:rPr>
-                                <w:rFonts w:asciiTheme="minorHAnsi" w:hAnsiTheme="minorHAnsi" w:cstheme="minorHAnsi"/>
-                                <w:b/>
-                                <w:bCs/>
-                                <w:color w:val="595959" w:themeColor="text1" w:themeTint="A6"/>
-                                <w:sz w:val="24"/>
-                              </w:rPr>
-                              <w:t xml:space="preserve"> </w:t>
-                            </w:r>
-                            <w:proofErr w:type="spellStart"/>
-                            <w:r>
-                              <w:rPr>
-                                <w:rFonts w:asciiTheme="minorHAnsi" w:hAnsiTheme="minorHAnsi" w:cstheme="minorHAnsi"/>
-                                <w:b/>
-                                <w:bCs/>
-                                <w:color w:val="595959" w:themeColor="text1" w:themeTint="A6"/>
-                                <w:sz w:val="24"/>
-                              </w:rPr>
-                              <w:t>Erawan</w:t>
-                            </w:r>
-                            <w:proofErr w:type="spellEnd"/>
                           </w:p>
                           <w:p>
                             <w:pPr>
@@ -911,7 +866,7 @@
           <w:sz w:val="22"/>
           <w:szCs w:val="24"/>
         </w:rPr>
-        <w:id w:val="-898595589"/>
+        <w:id w:val="-447080141"/>
         <w:docPartObj>
           <w:docPartGallery w:val="Table of Contents"/>
           <w:docPartUnique/>
@@ -930,44 +885,47 @@
             <w:pStyle w:val="TOCHeading"/>
           </w:pPr>
           <w:r>
-            <w:t>Contents</w:t>
+            <w:t>Table of Contents</w:t>
           </w:r>
         </w:p>
         <w:p>
           <w:pPr>
             <w:pStyle w:val="TOC1"/>
             <w:rPr>
-              <w:rFonts w:asciiTheme="minorHAnsi" w:eastAsiaTheme="minorEastAsia" w:hAnsiTheme="minorHAnsi" w:cstheme="minorBidi"/>
+              <w:rFonts w:asciiTheme="minorHAnsi" w:eastAsiaTheme="minorEastAsia" w:hAnsiTheme="minorHAnsi" w:cstheme="minorHAnsi"/>
               <w:b w:val="0"/>
               <w:bCs w:val="0"/>
               <w:noProof/>
-              <w:sz w:val="22"/>
-              <w:szCs w:val="22"/>
-              <w:lang w:eastAsia="en-US"/>
+              <w:lang w:val="en-SG" w:eastAsia="en-SG"/>
             </w:rPr>
           </w:pPr>
           <w:r>
             <w:rPr>
+              <w:rFonts w:asciiTheme="minorHAnsi" w:hAnsiTheme="minorHAnsi" w:cstheme="minorHAnsi"/>
               <w:b w:val="0"/>
             </w:rPr>
             <w:fldChar w:fldCharType="begin"/>
           </w:r>
           <w:r>
             <w:rPr>
+              <w:rFonts w:asciiTheme="minorHAnsi" w:hAnsiTheme="minorHAnsi" w:cstheme="minorHAnsi"/>
               <w:b w:val="0"/>
             </w:rPr>
             <w:instrText xml:space="preserve"> TOC \o "1-3" \h \z \u </w:instrText>
           </w:r>
           <w:r>
             <w:rPr>
+              <w:rFonts w:asciiTheme="minorHAnsi" w:hAnsiTheme="minorHAnsi" w:cstheme="minorHAnsi"/>
               <w:b w:val="0"/>
             </w:rPr>
             <w:fldChar w:fldCharType="separate"/>
           </w:r>
-          <w:hyperlink w:anchor="_Toc491455158" w:history="1">
+          <w:hyperlink w:anchor="_Toc491538720" w:history="1">
             <w:r>
               <w:rPr>
                 <w:rStyle w:val="Hyperlink"/>
+                <w:rFonts w:asciiTheme="minorHAnsi" w:hAnsiTheme="minorHAnsi" w:cstheme="minorHAnsi"/>
+                <w:b w:val="0"/>
                 <w:noProof/>
                 <w14:scene3d>
                   <w14:camera w14:prst="orthographicFront"/>
@@ -980,25 +938,27 @@
             </w:r>
             <w:r>
               <w:rPr>
-                <w:rFonts w:asciiTheme="minorHAnsi" w:eastAsiaTheme="minorEastAsia" w:hAnsiTheme="minorHAnsi" w:cstheme="minorBidi"/>
+                <w:rFonts w:asciiTheme="minorHAnsi" w:eastAsiaTheme="minorEastAsia" w:hAnsiTheme="minorHAnsi" w:cstheme="minorHAnsi"/>
                 <w:b w:val="0"/>
                 <w:bCs w:val="0"/>
                 <w:noProof/>
-                <w:sz w:val="22"/>
-                <w:szCs w:val="22"/>
-                <w:lang w:eastAsia="en-US"/>
+                <w:lang w:val="en-SG" w:eastAsia="en-SG"/>
               </w:rPr>
               <w:tab/>
             </w:r>
             <w:r>
               <w:rPr>
                 <w:rStyle w:val="Hyperlink"/>
+                <w:rFonts w:asciiTheme="minorHAnsi" w:hAnsiTheme="minorHAnsi" w:cstheme="minorHAnsi"/>
+                <w:b w:val="0"/>
                 <w:noProof/>
               </w:rPr>
               <w:t>Introduction</w:t>
             </w:r>
             <w:r>
               <w:rPr>
+                <w:rFonts w:asciiTheme="minorHAnsi" w:hAnsiTheme="minorHAnsi" w:cstheme="minorHAnsi"/>
+                <w:b w:val="0"/>
                 <w:noProof/>
                 <w:webHidden/>
               </w:rPr>
@@ -1006,6 +966,8 @@
             </w:r>
             <w:r>
               <w:rPr>
+                <w:rFonts w:asciiTheme="minorHAnsi" w:hAnsiTheme="minorHAnsi" w:cstheme="minorHAnsi"/>
+                <w:b w:val="0"/>
                 <w:noProof/>
                 <w:webHidden/>
               </w:rPr>
@@ -1013,19 +975,25 @@
             </w:r>
             <w:r>
               <w:rPr>
-                <w:noProof/>
-                <w:webHidden/>
-              </w:rPr>
-              <w:instrText xml:space="preserve"> PAGEREF _Toc491455158 \h </w:instrText>
-            </w:r>
-            <w:r>
-              <w:rPr>
-                <w:noProof/>
-                <w:webHidden/>
-              </w:rPr>
-            </w:r>
-            <w:r>
-              <w:rPr>
+                <w:rFonts w:asciiTheme="minorHAnsi" w:hAnsiTheme="minorHAnsi" w:cstheme="minorHAnsi"/>
+                <w:b w:val="0"/>
+                <w:noProof/>
+                <w:webHidden/>
+              </w:rPr>
+              <w:instrText xml:space="preserve"> PAGEREF _Toc491538720 \h </w:instrText>
+            </w:r>
+            <w:r>
+              <w:rPr>
+                <w:rFonts w:asciiTheme="minorHAnsi" w:hAnsiTheme="minorHAnsi" w:cstheme="minorHAnsi"/>
+                <w:b w:val="0"/>
+                <w:noProof/>
+                <w:webHidden/>
+              </w:rPr>
+            </w:r>
+            <w:r>
+              <w:rPr>
+                <w:rFonts w:asciiTheme="minorHAnsi" w:hAnsiTheme="minorHAnsi" w:cstheme="minorHAnsi"/>
+                <w:b w:val="0"/>
                 <w:noProof/>
                 <w:webHidden/>
               </w:rPr>
@@ -1033,6 +1001,8 @@
             </w:r>
             <w:r>
               <w:rPr>
+                <w:rFonts w:asciiTheme="minorHAnsi" w:hAnsiTheme="minorHAnsi" w:cstheme="minorHAnsi"/>
+                <w:b w:val="0"/>
                 <w:noProof/>
                 <w:webHidden/>
               </w:rPr>
@@ -1040,6 +1010,8 @@
             </w:r>
             <w:r>
               <w:rPr>
+                <w:rFonts w:asciiTheme="minorHAnsi" w:hAnsiTheme="minorHAnsi" w:cstheme="minorHAnsi"/>
+                <w:b w:val="0"/>
                 <w:noProof/>
                 <w:webHidden/>
               </w:rPr>
@@ -1051,19 +1023,19 @@
           <w:pPr>
             <w:pStyle w:val="TOC1"/>
             <w:rPr>
-              <w:rFonts w:asciiTheme="minorHAnsi" w:eastAsiaTheme="minorEastAsia" w:hAnsiTheme="minorHAnsi" w:cstheme="minorBidi"/>
+              <w:rFonts w:asciiTheme="minorHAnsi" w:eastAsiaTheme="minorEastAsia" w:hAnsiTheme="minorHAnsi" w:cstheme="minorHAnsi"/>
               <w:b w:val="0"/>
               <w:bCs w:val="0"/>
               <w:noProof/>
-              <w:sz w:val="22"/>
-              <w:szCs w:val="22"/>
-              <w:lang w:eastAsia="en-US"/>
+              <w:lang w:val="en-SG" w:eastAsia="en-SG"/>
             </w:rPr>
           </w:pPr>
-          <w:hyperlink w:anchor="_Toc491455159" w:history="1">
+          <w:hyperlink w:anchor="_Toc491538721" w:history="1">
             <w:r>
               <w:rPr>
                 <w:rStyle w:val="Hyperlink"/>
+                <w:rFonts w:asciiTheme="minorHAnsi" w:hAnsiTheme="minorHAnsi" w:cstheme="minorHAnsi"/>
+                <w:b w:val="0"/>
                 <w:noProof/>
                 <w14:scene3d>
                   <w14:camera w14:prst="orthographicFront"/>
@@ -1076,25 +1048,27 @@
             </w:r>
             <w:r>
               <w:rPr>
-                <w:rFonts w:asciiTheme="minorHAnsi" w:eastAsiaTheme="minorEastAsia" w:hAnsiTheme="minorHAnsi" w:cstheme="minorBidi"/>
+                <w:rFonts w:asciiTheme="minorHAnsi" w:eastAsiaTheme="minorEastAsia" w:hAnsiTheme="minorHAnsi" w:cstheme="minorHAnsi"/>
                 <w:b w:val="0"/>
                 <w:bCs w:val="0"/>
                 <w:noProof/>
-                <w:sz w:val="22"/>
-                <w:szCs w:val="22"/>
-                <w:lang w:eastAsia="en-US"/>
+                <w:lang w:val="en-SG" w:eastAsia="en-SG"/>
               </w:rPr>
               <w:tab/>
             </w:r>
             <w:r>
               <w:rPr>
                 <w:rStyle w:val="Hyperlink"/>
+                <w:rFonts w:asciiTheme="minorHAnsi" w:hAnsiTheme="minorHAnsi" w:cstheme="minorHAnsi"/>
+                <w:b w:val="0"/>
                 <w:noProof/>
               </w:rPr>
               <w:t>Component Design</w:t>
             </w:r>
             <w:r>
               <w:rPr>
+                <w:rFonts w:asciiTheme="minorHAnsi" w:hAnsiTheme="minorHAnsi" w:cstheme="minorHAnsi"/>
+                <w:b w:val="0"/>
                 <w:noProof/>
                 <w:webHidden/>
               </w:rPr>
@@ -1102,6 +1076,8 @@
             </w:r>
             <w:r>
               <w:rPr>
+                <w:rFonts w:asciiTheme="minorHAnsi" w:hAnsiTheme="minorHAnsi" w:cstheme="minorHAnsi"/>
+                <w:b w:val="0"/>
                 <w:noProof/>
                 <w:webHidden/>
               </w:rPr>
@@ -1109,19 +1085,25 @@
             </w:r>
             <w:r>
               <w:rPr>
-                <w:noProof/>
-                <w:webHidden/>
-              </w:rPr>
-              <w:instrText xml:space="preserve"> PAGEREF _Toc491455159 \h </w:instrText>
-            </w:r>
-            <w:r>
-              <w:rPr>
-                <w:noProof/>
-                <w:webHidden/>
-              </w:rPr>
-            </w:r>
-            <w:r>
-              <w:rPr>
+                <w:rFonts w:asciiTheme="minorHAnsi" w:hAnsiTheme="minorHAnsi" w:cstheme="minorHAnsi"/>
+                <w:b w:val="0"/>
+                <w:noProof/>
+                <w:webHidden/>
+              </w:rPr>
+              <w:instrText xml:space="preserve"> PAGEREF _Toc491538721 \h </w:instrText>
+            </w:r>
+            <w:r>
+              <w:rPr>
+                <w:rFonts w:asciiTheme="minorHAnsi" w:hAnsiTheme="minorHAnsi" w:cstheme="minorHAnsi"/>
+                <w:b w:val="0"/>
+                <w:noProof/>
+                <w:webHidden/>
+              </w:rPr>
+            </w:r>
+            <w:r>
+              <w:rPr>
+                <w:rFonts w:asciiTheme="minorHAnsi" w:hAnsiTheme="minorHAnsi" w:cstheme="minorHAnsi"/>
+                <w:b w:val="0"/>
                 <w:noProof/>
                 <w:webHidden/>
               </w:rPr>
@@ -1129,6 +1111,8 @@
             </w:r>
             <w:r>
               <w:rPr>
+                <w:rFonts w:asciiTheme="minorHAnsi" w:hAnsiTheme="minorHAnsi" w:cstheme="minorHAnsi"/>
+                <w:b w:val="0"/>
                 <w:noProof/>
                 <w:webHidden/>
               </w:rPr>
@@ -1136,6 +1120,8 @@
             </w:r>
             <w:r>
               <w:rPr>
+                <w:rFonts w:asciiTheme="minorHAnsi" w:hAnsiTheme="minorHAnsi" w:cstheme="minorHAnsi"/>
+                <w:b w:val="0"/>
                 <w:noProof/>
                 <w:webHidden/>
               </w:rPr>
@@ -1148,92 +1134,117 @@
             <w:pStyle w:val="TOC2"/>
             <w:tabs>
               <w:tab w:val="left" w:pos="880"/>
-              <w:tab w:val="right" w:pos="9054"/>
+              <w:tab w:val="right" w:leader="dot" w:pos="9054"/>
             </w:tabs>
             <w:rPr>
-              <w:rFonts w:asciiTheme="minorHAnsi" w:eastAsiaTheme="minorEastAsia" w:hAnsiTheme="minorHAnsi" w:cstheme="minorBidi"/>
+              <w:rFonts w:asciiTheme="minorHAnsi" w:eastAsiaTheme="minorEastAsia" w:hAnsiTheme="minorHAnsi" w:cstheme="minorHAnsi"/>
               <w:b w:val="0"/>
               <w:i w:val="0"/>
               <w:iCs w:val="0"/>
               <w:noProof/>
-              <w:sz w:val="22"/>
-              <w:szCs w:val="22"/>
-              <w:lang w:eastAsia="en-US"/>
+              <w:sz w:val="24"/>
+              <w:lang w:val="en-SG" w:eastAsia="en-SG"/>
             </w:rPr>
           </w:pPr>
-          <w:hyperlink w:anchor="_Toc491455160" w:history="1">
+          <w:hyperlink w:anchor="_Toc491538722" w:history="1">
             <w:r>
               <w:rPr>
                 <w:rStyle w:val="Hyperlink"/>
-                <w:noProof/>
+                <w:rFonts w:asciiTheme="minorHAnsi" w:hAnsiTheme="minorHAnsi" w:cstheme="minorHAnsi"/>
+                <w:b w:val="0"/>
+                <w:noProof/>
+                <w:sz w:val="24"/>
               </w:rPr>
               <w:t>2.1</w:t>
             </w:r>
             <w:r>
               <w:rPr>
-                <w:rFonts w:asciiTheme="minorHAnsi" w:eastAsiaTheme="minorEastAsia" w:hAnsiTheme="minorHAnsi" w:cstheme="minorBidi"/>
+                <w:rFonts w:asciiTheme="minorHAnsi" w:eastAsiaTheme="minorEastAsia" w:hAnsiTheme="minorHAnsi" w:cstheme="minorHAnsi"/>
                 <w:b w:val="0"/>
                 <w:i w:val="0"/>
                 <w:iCs w:val="0"/>
                 <w:noProof/>
-                <w:sz w:val="22"/>
-                <w:szCs w:val="22"/>
-                <w:lang w:eastAsia="en-US"/>
+                <w:sz w:val="24"/>
+                <w:lang w:val="en-SG" w:eastAsia="en-SG"/>
               </w:rPr>
               <w:tab/>
             </w:r>
             <w:r>
               <w:rPr>
                 <w:rStyle w:val="Hyperlink"/>
-                <w:noProof/>
+                <w:rFonts w:asciiTheme="minorHAnsi" w:hAnsiTheme="minorHAnsi" w:cstheme="minorHAnsi"/>
+                <w:b w:val="0"/>
+                <w:noProof/>
+                <w:sz w:val="24"/>
               </w:rPr>
               <w:t>Component Diagram</w:t>
             </w:r>
             <w:r>
               <w:rPr>
-                <w:noProof/>
-                <w:webHidden/>
+                <w:rFonts w:asciiTheme="minorHAnsi" w:hAnsiTheme="minorHAnsi" w:cstheme="minorHAnsi"/>
+                <w:b w:val="0"/>
+                <w:noProof/>
+                <w:webHidden/>
+                <w:sz w:val="24"/>
               </w:rPr>
               <w:tab/>
             </w:r>
             <w:r>
               <w:rPr>
-                <w:noProof/>
-                <w:webHidden/>
+                <w:rFonts w:asciiTheme="minorHAnsi" w:hAnsiTheme="minorHAnsi" w:cstheme="minorHAnsi"/>
+                <w:b w:val="0"/>
+                <w:noProof/>
+                <w:webHidden/>
+                <w:sz w:val="24"/>
               </w:rPr>
               <w:fldChar w:fldCharType="begin"/>
             </w:r>
             <w:r>
               <w:rPr>
-                <w:noProof/>
-                <w:webHidden/>
-              </w:rPr>
-              <w:instrText xml:space="preserve"> PAGEREF _Toc491455160 \h </w:instrText>
-            </w:r>
-            <w:r>
-              <w:rPr>
-                <w:noProof/>
-                <w:webHidden/>
-              </w:rPr>
-            </w:r>
-            <w:r>
-              <w:rPr>
-                <w:noProof/>
-                <w:webHidden/>
+                <w:rFonts w:asciiTheme="minorHAnsi" w:hAnsiTheme="minorHAnsi" w:cstheme="minorHAnsi"/>
+                <w:b w:val="0"/>
+                <w:noProof/>
+                <w:webHidden/>
+                <w:sz w:val="24"/>
+              </w:rPr>
+              <w:instrText xml:space="preserve"> PAGEREF _Toc491538722 \h </w:instrText>
+            </w:r>
+            <w:r>
+              <w:rPr>
+                <w:rFonts w:asciiTheme="minorHAnsi" w:hAnsiTheme="minorHAnsi" w:cstheme="minorHAnsi"/>
+                <w:b w:val="0"/>
+                <w:noProof/>
+                <w:webHidden/>
+                <w:sz w:val="24"/>
+              </w:rPr>
+            </w:r>
+            <w:r>
+              <w:rPr>
+                <w:rFonts w:asciiTheme="minorHAnsi" w:hAnsiTheme="minorHAnsi" w:cstheme="minorHAnsi"/>
+                <w:b w:val="0"/>
+                <w:noProof/>
+                <w:webHidden/>
+                <w:sz w:val="24"/>
               </w:rPr>
               <w:fldChar w:fldCharType="separate"/>
             </w:r>
             <w:r>
               <w:rPr>
-                <w:noProof/>
-                <w:webHidden/>
+                <w:rFonts w:asciiTheme="minorHAnsi" w:hAnsiTheme="minorHAnsi" w:cstheme="minorHAnsi"/>
+                <w:b w:val="0"/>
+                <w:noProof/>
+                <w:webHidden/>
+                <w:sz w:val="24"/>
               </w:rPr>
               <w:t>1</w:t>
             </w:r>
             <w:r>
               <w:rPr>
-                <w:noProof/>
-                <w:webHidden/>
+                <w:rFonts w:asciiTheme="minorHAnsi" w:hAnsiTheme="minorHAnsi" w:cstheme="minorHAnsi"/>
+                <w:b w:val="0"/>
+                <w:noProof/>
+                <w:webHidden/>
+                <w:sz w:val="24"/>
               </w:rPr>
               <w:fldChar w:fldCharType="end"/>
             </w:r>
@@ -1244,94 +1255,117 @@
             <w:pStyle w:val="TOC2"/>
             <w:tabs>
               <w:tab w:val="left" w:pos="880"/>
-              <w:tab w:val="right" w:pos="9054"/>
+              <w:tab w:val="right" w:leader="dot" w:pos="9054"/>
             </w:tabs>
             <w:rPr>
-              <w:rFonts w:asciiTheme="minorHAnsi" w:eastAsiaTheme="minorEastAsia" w:hAnsiTheme="minorHAnsi" w:cstheme="minorBidi"/>
+              <w:rFonts w:asciiTheme="minorHAnsi" w:eastAsiaTheme="minorEastAsia" w:hAnsiTheme="minorHAnsi" w:cstheme="minorHAnsi"/>
               <w:b w:val="0"/>
               <w:i w:val="0"/>
               <w:iCs w:val="0"/>
               <w:noProof/>
-              <w:sz w:val="22"/>
-              <w:szCs w:val="22"/>
-              <w:lang w:eastAsia="en-US"/>
+              <w:sz w:val="24"/>
+              <w:lang w:val="en-SG" w:eastAsia="en-SG"/>
             </w:rPr>
           </w:pPr>
-          <w:hyperlink w:anchor="_Toc491455161" w:history="1">
+          <w:hyperlink w:anchor="_Toc491538723" w:history="1">
             <w:r>
               <w:rPr>
                 <w:rStyle w:val="Hyperlink"/>
-                <w:rFonts w:cstheme="minorHAnsi"/>
-                <w:noProof/>
+                <w:rFonts w:asciiTheme="minorHAnsi" w:hAnsiTheme="minorHAnsi" w:cstheme="minorHAnsi"/>
+                <w:b w:val="0"/>
+                <w:noProof/>
+                <w:sz w:val="24"/>
               </w:rPr>
               <w:t>2.2</w:t>
             </w:r>
             <w:r>
               <w:rPr>
-                <w:rFonts w:asciiTheme="minorHAnsi" w:eastAsiaTheme="minorEastAsia" w:hAnsiTheme="minorHAnsi" w:cstheme="minorBidi"/>
+                <w:rFonts w:asciiTheme="minorHAnsi" w:eastAsiaTheme="minorEastAsia" w:hAnsiTheme="minorHAnsi" w:cstheme="minorHAnsi"/>
                 <w:b w:val="0"/>
                 <w:i w:val="0"/>
                 <w:iCs w:val="0"/>
                 <w:noProof/>
-                <w:sz w:val="22"/>
-                <w:szCs w:val="22"/>
-                <w:lang w:eastAsia="en-US"/>
+                <w:sz w:val="24"/>
+                <w:lang w:val="en-SG" w:eastAsia="en-SG"/>
               </w:rPr>
               <w:tab/>
             </w:r>
             <w:r>
               <w:rPr>
                 <w:rStyle w:val="Hyperlink"/>
-                <w:rFonts w:cstheme="minorHAnsi"/>
-                <w:noProof/>
+                <w:rFonts w:asciiTheme="minorHAnsi" w:hAnsiTheme="minorHAnsi" w:cstheme="minorHAnsi"/>
+                <w:b w:val="0"/>
+                <w:noProof/>
+                <w:sz w:val="24"/>
               </w:rPr>
               <w:t>Component Description</w:t>
             </w:r>
             <w:r>
               <w:rPr>
-                <w:noProof/>
-                <w:webHidden/>
+                <w:rFonts w:asciiTheme="minorHAnsi" w:hAnsiTheme="minorHAnsi" w:cstheme="minorHAnsi"/>
+                <w:b w:val="0"/>
+                <w:noProof/>
+                <w:webHidden/>
+                <w:sz w:val="24"/>
               </w:rPr>
               <w:tab/>
             </w:r>
             <w:r>
               <w:rPr>
-                <w:noProof/>
-                <w:webHidden/>
+                <w:rFonts w:asciiTheme="minorHAnsi" w:hAnsiTheme="minorHAnsi" w:cstheme="minorHAnsi"/>
+                <w:b w:val="0"/>
+                <w:noProof/>
+                <w:webHidden/>
+                <w:sz w:val="24"/>
               </w:rPr>
               <w:fldChar w:fldCharType="begin"/>
             </w:r>
             <w:r>
               <w:rPr>
-                <w:noProof/>
-                <w:webHidden/>
-              </w:rPr>
-              <w:instrText xml:space="preserve"> PAGEREF _Toc491455161 \h </w:instrText>
-            </w:r>
-            <w:r>
-              <w:rPr>
-                <w:noProof/>
-                <w:webHidden/>
-              </w:rPr>
-            </w:r>
-            <w:r>
-              <w:rPr>
-                <w:noProof/>
-                <w:webHidden/>
+                <w:rFonts w:asciiTheme="minorHAnsi" w:hAnsiTheme="minorHAnsi" w:cstheme="minorHAnsi"/>
+                <w:b w:val="0"/>
+                <w:noProof/>
+                <w:webHidden/>
+                <w:sz w:val="24"/>
+              </w:rPr>
+              <w:instrText xml:space="preserve"> PAGEREF _Toc491538723 \h </w:instrText>
+            </w:r>
+            <w:r>
+              <w:rPr>
+                <w:rFonts w:asciiTheme="minorHAnsi" w:hAnsiTheme="minorHAnsi" w:cstheme="minorHAnsi"/>
+                <w:b w:val="0"/>
+                <w:noProof/>
+                <w:webHidden/>
+                <w:sz w:val="24"/>
+              </w:rPr>
+            </w:r>
+            <w:r>
+              <w:rPr>
+                <w:rFonts w:asciiTheme="minorHAnsi" w:hAnsiTheme="minorHAnsi" w:cstheme="minorHAnsi"/>
+                <w:b w:val="0"/>
+                <w:noProof/>
+                <w:webHidden/>
+                <w:sz w:val="24"/>
               </w:rPr>
               <w:fldChar w:fldCharType="separate"/>
             </w:r>
             <w:r>
               <w:rPr>
-                <w:noProof/>
-                <w:webHidden/>
+                <w:rFonts w:asciiTheme="minorHAnsi" w:hAnsiTheme="minorHAnsi" w:cstheme="minorHAnsi"/>
+                <w:b w:val="0"/>
+                <w:noProof/>
+                <w:webHidden/>
+                <w:sz w:val="24"/>
               </w:rPr>
               <w:t>1</w:t>
             </w:r>
             <w:r>
               <w:rPr>
-                <w:noProof/>
-                <w:webHidden/>
+                <w:rFonts w:asciiTheme="minorHAnsi" w:hAnsiTheme="minorHAnsi" w:cstheme="minorHAnsi"/>
+                <w:b w:val="0"/>
+                <w:noProof/>
+                <w:webHidden/>
+                <w:sz w:val="24"/>
               </w:rPr>
               <w:fldChar w:fldCharType="end"/>
             </w:r>
@@ -1342,86 +1376,102 @@
             <w:pStyle w:val="TOC3"/>
             <w:tabs>
               <w:tab w:val="left" w:pos="1100"/>
-              <w:tab w:val="right" w:pos="9054"/>
+              <w:tab w:val="right" w:leader="dot" w:pos="9054"/>
             </w:tabs>
             <w:rPr>
-              <w:rFonts w:asciiTheme="minorHAnsi" w:eastAsiaTheme="minorEastAsia" w:hAnsiTheme="minorHAnsi" w:cstheme="minorBidi"/>
+              <w:rFonts w:asciiTheme="minorHAnsi" w:eastAsiaTheme="minorEastAsia" w:hAnsiTheme="minorHAnsi" w:cstheme="minorHAnsi"/>
               <w:noProof/>
-              <w:sz w:val="22"/>
-              <w:szCs w:val="22"/>
-              <w:lang w:eastAsia="en-US"/>
+              <w:sz w:val="24"/>
+              <w:lang w:val="en-SG" w:eastAsia="en-SG"/>
             </w:rPr>
           </w:pPr>
-          <w:hyperlink w:anchor="_Toc491455162" w:history="1">
+          <w:hyperlink w:anchor="_Toc491538724" w:history="1">
             <w:r>
               <w:rPr>
                 <w:rStyle w:val="Hyperlink"/>
-                <w:noProof/>
+                <w:rFonts w:asciiTheme="minorHAnsi" w:hAnsiTheme="minorHAnsi" w:cstheme="minorHAnsi"/>
+                <w:noProof/>
+                <w:sz w:val="24"/>
               </w:rPr>
               <w:t>2.2.1</w:t>
             </w:r>
             <w:r>
               <w:rPr>
-                <w:rFonts w:asciiTheme="minorHAnsi" w:eastAsiaTheme="minorEastAsia" w:hAnsiTheme="minorHAnsi" w:cstheme="minorBidi"/>
-                <w:noProof/>
-                <w:sz w:val="22"/>
-                <w:szCs w:val="22"/>
-                <w:lang w:eastAsia="en-US"/>
+                <w:rFonts w:asciiTheme="minorHAnsi" w:eastAsiaTheme="minorEastAsia" w:hAnsiTheme="minorHAnsi" w:cstheme="minorHAnsi"/>
+                <w:noProof/>
+                <w:sz w:val="24"/>
+                <w:lang w:val="en-SG" w:eastAsia="en-SG"/>
               </w:rPr>
               <w:tab/>
             </w:r>
             <w:r>
               <w:rPr>
                 <w:rStyle w:val="Hyperlink"/>
-                <w:noProof/>
+                <w:rFonts w:asciiTheme="minorHAnsi" w:hAnsiTheme="minorHAnsi" w:cstheme="minorHAnsi"/>
+                <w:noProof/>
+                <w:sz w:val="24"/>
               </w:rPr>
               <w:t>User Authentication View Component</w:t>
             </w:r>
             <w:r>
               <w:rPr>
-                <w:noProof/>
-                <w:webHidden/>
+                <w:rFonts w:asciiTheme="minorHAnsi" w:hAnsiTheme="minorHAnsi" w:cstheme="minorHAnsi"/>
+                <w:noProof/>
+                <w:webHidden/>
+                <w:sz w:val="24"/>
               </w:rPr>
               <w:tab/>
             </w:r>
             <w:r>
               <w:rPr>
-                <w:noProof/>
-                <w:webHidden/>
+                <w:rFonts w:asciiTheme="minorHAnsi" w:hAnsiTheme="minorHAnsi" w:cstheme="minorHAnsi"/>
+                <w:noProof/>
+                <w:webHidden/>
+                <w:sz w:val="24"/>
               </w:rPr>
               <w:fldChar w:fldCharType="begin"/>
             </w:r>
             <w:r>
               <w:rPr>
-                <w:noProof/>
-                <w:webHidden/>
-              </w:rPr>
-              <w:instrText xml:space="preserve"> PAGEREF _Toc491455162 \h </w:instrText>
-            </w:r>
-            <w:r>
-              <w:rPr>
-                <w:noProof/>
-                <w:webHidden/>
-              </w:rPr>
-            </w:r>
-            <w:r>
-              <w:rPr>
-                <w:noProof/>
-                <w:webHidden/>
+                <w:rFonts w:asciiTheme="minorHAnsi" w:hAnsiTheme="minorHAnsi" w:cstheme="minorHAnsi"/>
+                <w:noProof/>
+                <w:webHidden/>
+                <w:sz w:val="24"/>
+              </w:rPr>
+              <w:instrText xml:space="preserve"> PAGEREF _Toc491538724 \h </w:instrText>
+            </w:r>
+            <w:r>
+              <w:rPr>
+                <w:rFonts w:asciiTheme="minorHAnsi" w:hAnsiTheme="minorHAnsi" w:cstheme="minorHAnsi"/>
+                <w:noProof/>
+                <w:webHidden/>
+                <w:sz w:val="24"/>
+              </w:rPr>
+            </w:r>
+            <w:r>
+              <w:rPr>
+                <w:rFonts w:asciiTheme="minorHAnsi" w:hAnsiTheme="minorHAnsi" w:cstheme="minorHAnsi"/>
+                <w:noProof/>
+                <w:webHidden/>
+                <w:sz w:val="24"/>
               </w:rPr>
               <w:fldChar w:fldCharType="separate"/>
             </w:r>
             <w:r>
               <w:rPr>
-                <w:noProof/>
-                <w:webHidden/>
+                <w:rFonts w:asciiTheme="minorHAnsi" w:hAnsiTheme="minorHAnsi" w:cstheme="minorHAnsi"/>
+                <w:noProof/>
+                <w:webHidden/>
+                <w:sz w:val="24"/>
               </w:rPr>
               <w:t>1</w:t>
             </w:r>
             <w:r>
               <w:rPr>
-                <w:noProof/>
-                <w:webHidden/>
+                <w:rFonts w:asciiTheme="minorHAnsi" w:hAnsiTheme="minorHAnsi" w:cstheme="minorHAnsi"/>
+                <w:noProof/>
+                <w:webHidden/>
+                <w:sz w:val="24"/>
               </w:rPr>
               <w:fldChar w:fldCharType="end"/>
             </w:r>
@@ -1432,86 +1482,102 @@
             <w:pStyle w:val="TOC3"/>
             <w:tabs>
               <w:tab w:val="left" w:pos="1100"/>
-              <w:tab w:val="right" w:pos="9054"/>
+              <w:tab w:val="right" w:leader="dot" w:pos="9054"/>
             </w:tabs>
             <w:rPr>
-              <w:rFonts w:asciiTheme="minorHAnsi" w:eastAsiaTheme="minorEastAsia" w:hAnsiTheme="minorHAnsi" w:cstheme="minorBidi"/>
+              <w:rFonts w:asciiTheme="minorHAnsi" w:eastAsiaTheme="minorEastAsia" w:hAnsiTheme="minorHAnsi" w:cstheme="minorHAnsi"/>
               <w:noProof/>
-              <w:sz w:val="22"/>
-              <w:szCs w:val="22"/>
-              <w:lang w:eastAsia="en-US"/>
+              <w:sz w:val="24"/>
+              <w:lang w:val="en-SG" w:eastAsia="en-SG"/>
             </w:rPr>
           </w:pPr>
-          <w:hyperlink w:anchor="_Toc491455163" w:history="1">
+          <w:hyperlink w:anchor="_Toc491538725" w:history="1">
             <w:r>
               <w:rPr>
                 <w:rStyle w:val="Hyperlink"/>
-                <w:noProof/>
+                <w:rFonts w:asciiTheme="minorHAnsi" w:hAnsiTheme="minorHAnsi" w:cstheme="minorHAnsi"/>
+                <w:noProof/>
+                <w:sz w:val="24"/>
               </w:rPr>
               <w:t>2.2.2</w:t>
             </w:r>
             <w:r>
               <w:rPr>
-                <w:rFonts w:asciiTheme="minorHAnsi" w:eastAsiaTheme="minorEastAsia" w:hAnsiTheme="minorHAnsi" w:cstheme="minorBidi"/>
-                <w:noProof/>
-                <w:sz w:val="22"/>
-                <w:szCs w:val="22"/>
-                <w:lang w:eastAsia="en-US"/>
+                <w:rFonts w:asciiTheme="minorHAnsi" w:eastAsiaTheme="minorEastAsia" w:hAnsiTheme="minorHAnsi" w:cstheme="minorHAnsi"/>
+                <w:noProof/>
+                <w:sz w:val="24"/>
+                <w:lang w:val="en-SG" w:eastAsia="en-SG"/>
               </w:rPr>
               <w:tab/>
             </w:r>
             <w:r>
               <w:rPr>
                 <w:rStyle w:val="Hyperlink"/>
-                <w:noProof/>
+                <w:rFonts w:asciiTheme="minorHAnsi" w:hAnsiTheme="minorHAnsi" w:cstheme="minorHAnsi"/>
+                <w:noProof/>
+                <w:sz w:val="24"/>
               </w:rPr>
               <w:t>File Management View Component</w:t>
             </w:r>
             <w:r>
               <w:rPr>
-                <w:noProof/>
-                <w:webHidden/>
+                <w:rFonts w:asciiTheme="minorHAnsi" w:hAnsiTheme="minorHAnsi" w:cstheme="minorHAnsi"/>
+                <w:noProof/>
+                <w:webHidden/>
+                <w:sz w:val="24"/>
               </w:rPr>
               <w:tab/>
             </w:r>
             <w:r>
               <w:rPr>
-                <w:noProof/>
-                <w:webHidden/>
+                <w:rFonts w:asciiTheme="minorHAnsi" w:hAnsiTheme="minorHAnsi" w:cstheme="minorHAnsi"/>
+                <w:noProof/>
+                <w:webHidden/>
+                <w:sz w:val="24"/>
               </w:rPr>
               <w:fldChar w:fldCharType="begin"/>
             </w:r>
             <w:r>
               <w:rPr>
-                <w:noProof/>
-                <w:webHidden/>
-              </w:rPr>
-              <w:instrText xml:space="preserve"> PAGEREF _Toc491455163 \h </w:instrText>
-            </w:r>
-            <w:r>
-              <w:rPr>
-                <w:noProof/>
-                <w:webHidden/>
-              </w:rPr>
-            </w:r>
-            <w:r>
-              <w:rPr>
-                <w:noProof/>
-                <w:webHidden/>
+                <w:rFonts w:asciiTheme="minorHAnsi" w:hAnsiTheme="minorHAnsi" w:cstheme="minorHAnsi"/>
+                <w:noProof/>
+                <w:webHidden/>
+                <w:sz w:val="24"/>
+              </w:rPr>
+              <w:instrText xml:space="preserve"> PAGEREF _Toc491538725 \h </w:instrText>
+            </w:r>
+            <w:r>
+              <w:rPr>
+                <w:rFonts w:asciiTheme="minorHAnsi" w:hAnsiTheme="minorHAnsi" w:cstheme="minorHAnsi"/>
+                <w:noProof/>
+                <w:webHidden/>
+                <w:sz w:val="24"/>
+              </w:rPr>
+            </w:r>
+            <w:r>
+              <w:rPr>
+                <w:rFonts w:asciiTheme="minorHAnsi" w:hAnsiTheme="minorHAnsi" w:cstheme="minorHAnsi"/>
+                <w:noProof/>
+                <w:webHidden/>
+                <w:sz w:val="24"/>
               </w:rPr>
               <w:fldChar w:fldCharType="separate"/>
             </w:r>
             <w:r>
               <w:rPr>
-                <w:noProof/>
-                <w:webHidden/>
+                <w:rFonts w:asciiTheme="minorHAnsi" w:hAnsiTheme="minorHAnsi" w:cstheme="minorHAnsi"/>
+                <w:noProof/>
+                <w:webHidden/>
+                <w:sz w:val="24"/>
               </w:rPr>
               <w:t>1</w:t>
             </w:r>
             <w:r>
               <w:rPr>
-                <w:noProof/>
-                <w:webHidden/>
+                <w:rFonts w:asciiTheme="minorHAnsi" w:hAnsiTheme="minorHAnsi" w:cstheme="minorHAnsi"/>
+                <w:noProof/>
+                <w:webHidden/>
+                <w:sz w:val="24"/>
               </w:rPr>
               <w:fldChar w:fldCharType="end"/>
             </w:r>
@@ -1522,86 +1588,102 @@
             <w:pStyle w:val="TOC3"/>
             <w:tabs>
               <w:tab w:val="left" w:pos="1100"/>
-              <w:tab w:val="right" w:pos="9054"/>
+              <w:tab w:val="right" w:leader="dot" w:pos="9054"/>
             </w:tabs>
             <w:rPr>
-              <w:rFonts w:asciiTheme="minorHAnsi" w:eastAsiaTheme="minorEastAsia" w:hAnsiTheme="minorHAnsi" w:cstheme="minorBidi"/>
+              <w:rFonts w:asciiTheme="minorHAnsi" w:eastAsiaTheme="minorEastAsia" w:hAnsiTheme="minorHAnsi" w:cstheme="minorHAnsi"/>
               <w:noProof/>
-              <w:sz w:val="22"/>
-              <w:szCs w:val="22"/>
-              <w:lang w:eastAsia="en-US"/>
+              <w:sz w:val="24"/>
+              <w:lang w:val="en-SG" w:eastAsia="en-SG"/>
             </w:rPr>
           </w:pPr>
-          <w:hyperlink w:anchor="_Toc491455164" w:history="1">
+          <w:hyperlink w:anchor="_Toc491538726" w:history="1">
             <w:r>
               <w:rPr>
                 <w:rStyle w:val="Hyperlink"/>
-                <w:noProof/>
+                <w:rFonts w:asciiTheme="minorHAnsi" w:hAnsiTheme="minorHAnsi" w:cstheme="minorHAnsi"/>
+                <w:noProof/>
+                <w:sz w:val="24"/>
               </w:rPr>
               <w:t>2.2.3</w:t>
             </w:r>
             <w:r>
               <w:rPr>
-                <w:rFonts w:asciiTheme="minorHAnsi" w:eastAsiaTheme="minorEastAsia" w:hAnsiTheme="minorHAnsi" w:cstheme="minorBidi"/>
-                <w:noProof/>
-                <w:sz w:val="22"/>
-                <w:szCs w:val="22"/>
-                <w:lang w:eastAsia="en-US"/>
+                <w:rFonts w:asciiTheme="minorHAnsi" w:eastAsiaTheme="minorEastAsia" w:hAnsiTheme="minorHAnsi" w:cstheme="minorHAnsi"/>
+                <w:noProof/>
+                <w:sz w:val="24"/>
+                <w:lang w:val="en-SG" w:eastAsia="en-SG"/>
               </w:rPr>
               <w:tab/>
             </w:r>
             <w:r>
               <w:rPr>
                 <w:rStyle w:val="Hyperlink"/>
-                <w:noProof/>
+                <w:rFonts w:asciiTheme="minorHAnsi" w:hAnsiTheme="minorHAnsi" w:cstheme="minorHAnsi"/>
+                <w:noProof/>
+                <w:sz w:val="24"/>
               </w:rPr>
               <w:t>User Management View Component</w:t>
             </w:r>
             <w:r>
               <w:rPr>
-                <w:noProof/>
-                <w:webHidden/>
+                <w:rFonts w:asciiTheme="minorHAnsi" w:hAnsiTheme="minorHAnsi" w:cstheme="minorHAnsi"/>
+                <w:noProof/>
+                <w:webHidden/>
+                <w:sz w:val="24"/>
               </w:rPr>
               <w:tab/>
             </w:r>
             <w:r>
               <w:rPr>
-                <w:noProof/>
-                <w:webHidden/>
+                <w:rFonts w:asciiTheme="minorHAnsi" w:hAnsiTheme="minorHAnsi" w:cstheme="minorHAnsi"/>
+                <w:noProof/>
+                <w:webHidden/>
+                <w:sz w:val="24"/>
               </w:rPr>
               <w:fldChar w:fldCharType="begin"/>
             </w:r>
             <w:r>
               <w:rPr>
-                <w:noProof/>
-                <w:webHidden/>
-              </w:rPr>
-              <w:instrText xml:space="preserve"> PAGEREF _Toc491455164 \h </w:instrText>
-            </w:r>
-            <w:r>
-              <w:rPr>
-                <w:noProof/>
-                <w:webHidden/>
-              </w:rPr>
-            </w:r>
-            <w:r>
-              <w:rPr>
-                <w:noProof/>
-                <w:webHidden/>
+                <w:rFonts w:asciiTheme="minorHAnsi" w:hAnsiTheme="minorHAnsi" w:cstheme="minorHAnsi"/>
+                <w:noProof/>
+                <w:webHidden/>
+                <w:sz w:val="24"/>
+              </w:rPr>
+              <w:instrText xml:space="preserve"> PAGEREF _Toc491538726 \h </w:instrText>
+            </w:r>
+            <w:r>
+              <w:rPr>
+                <w:rFonts w:asciiTheme="minorHAnsi" w:hAnsiTheme="minorHAnsi" w:cstheme="minorHAnsi"/>
+                <w:noProof/>
+                <w:webHidden/>
+                <w:sz w:val="24"/>
+              </w:rPr>
+            </w:r>
+            <w:r>
+              <w:rPr>
+                <w:rFonts w:asciiTheme="minorHAnsi" w:hAnsiTheme="minorHAnsi" w:cstheme="minorHAnsi"/>
+                <w:noProof/>
+                <w:webHidden/>
+                <w:sz w:val="24"/>
               </w:rPr>
               <w:fldChar w:fldCharType="separate"/>
             </w:r>
             <w:r>
               <w:rPr>
-                <w:noProof/>
-                <w:webHidden/>
+                <w:rFonts w:asciiTheme="minorHAnsi" w:hAnsiTheme="minorHAnsi" w:cstheme="minorHAnsi"/>
+                <w:noProof/>
+                <w:webHidden/>
+                <w:sz w:val="24"/>
               </w:rPr>
               <w:t>2</w:t>
             </w:r>
             <w:r>
               <w:rPr>
-                <w:noProof/>
-                <w:webHidden/>
+                <w:rFonts w:asciiTheme="minorHAnsi" w:hAnsiTheme="minorHAnsi" w:cstheme="minorHAnsi"/>
+                <w:noProof/>
+                <w:webHidden/>
+                <w:sz w:val="24"/>
               </w:rPr>
               <w:fldChar w:fldCharType="end"/>
             </w:r>
@@ -1612,86 +1694,102 @@
             <w:pStyle w:val="TOC3"/>
             <w:tabs>
               <w:tab w:val="left" w:pos="1100"/>
-              <w:tab w:val="right" w:pos="9054"/>
+              <w:tab w:val="right" w:leader="dot" w:pos="9054"/>
             </w:tabs>
             <w:rPr>
-              <w:rFonts w:asciiTheme="minorHAnsi" w:eastAsiaTheme="minorEastAsia" w:hAnsiTheme="minorHAnsi" w:cstheme="minorBidi"/>
+              <w:rFonts w:asciiTheme="minorHAnsi" w:eastAsiaTheme="minorEastAsia" w:hAnsiTheme="minorHAnsi" w:cstheme="minorHAnsi"/>
               <w:noProof/>
-              <w:sz w:val="22"/>
-              <w:szCs w:val="22"/>
-              <w:lang w:eastAsia="en-US"/>
+              <w:sz w:val="24"/>
+              <w:lang w:val="en-SG" w:eastAsia="en-SG"/>
             </w:rPr>
           </w:pPr>
-          <w:hyperlink w:anchor="_Toc491455165" w:history="1">
+          <w:hyperlink w:anchor="_Toc491538727" w:history="1">
             <w:r>
               <w:rPr>
                 <w:rStyle w:val="Hyperlink"/>
-                <w:noProof/>
+                <w:rFonts w:asciiTheme="minorHAnsi" w:hAnsiTheme="minorHAnsi" w:cstheme="minorHAnsi"/>
+                <w:noProof/>
+                <w:sz w:val="24"/>
               </w:rPr>
               <w:t>2.2.4</w:t>
             </w:r>
             <w:r>
               <w:rPr>
-                <w:rFonts w:asciiTheme="minorHAnsi" w:eastAsiaTheme="minorEastAsia" w:hAnsiTheme="minorHAnsi" w:cstheme="minorBidi"/>
-                <w:noProof/>
-                <w:sz w:val="22"/>
-                <w:szCs w:val="22"/>
-                <w:lang w:eastAsia="en-US"/>
+                <w:rFonts w:asciiTheme="minorHAnsi" w:eastAsiaTheme="minorEastAsia" w:hAnsiTheme="minorHAnsi" w:cstheme="minorHAnsi"/>
+                <w:noProof/>
+                <w:sz w:val="24"/>
+                <w:lang w:val="en-SG" w:eastAsia="en-SG"/>
               </w:rPr>
               <w:tab/>
             </w:r>
             <w:r>
               <w:rPr>
                 <w:rStyle w:val="Hyperlink"/>
-                <w:noProof/>
+                <w:rFonts w:asciiTheme="minorHAnsi" w:hAnsiTheme="minorHAnsi" w:cstheme="minorHAnsi"/>
+                <w:noProof/>
+                <w:sz w:val="24"/>
               </w:rPr>
               <w:t>User Authentication Presenter Component</w:t>
             </w:r>
             <w:r>
               <w:rPr>
-                <w:noProof/>
-                <w:webHidden/>
+                <w:rFonts w:asciiTheme="minorHAnsi" w:hAnsiTheme="minorHAnsi" w:cstheme="minorHAnsi"/>
+                <w:noProof/>
+                <w:webHidden/>
+                <w:sz w:val="24"/>
               </w:rPr>
               <w:tab/>
             </w:r>
             <w:r>
               <w:rPr>
-                <w:noProof/>
-                <w:webHidden/>
+                <w:rFonts w:asciiTheme="minorHAnsi" w:hAnsiTheme="minorHAnsi" w:cstheme="minorHAnsi"/>
+                <w:noProof/>
+                <w:webHidden/>
+                <w:sz w:val="24"/>
               </w:rPr>
               <w:fldChar w:fldCharType="begin"/>
             </w:r>
             <w:r>
               <w:rPr>
-                <w:noProof/>
-                <w:webHidden/>
-              </w:rPr>
-              <w:instrText xml:space="preserve"> PAGEREF _Toc491455165 \h </w:instrText>
-            </w:r>
-            <w:r>
-              <w:rPr>
-                <w:noProof/>
-                <w:webHidden/>
-              </w:rPr>
-            </w:r>
-            <w:r>
-              <w:rPr>
-                <w:noProof/>
-                <w:webHidden/>
+                <w:rFonts w:asciiTheme="minorHAnsi" w:hAnsiTheme="minorHAnsi" w:cstheme="minorHAnsi"/>
+                <w:noProof/>
+                <w:webHidden/>
+                <w:sz w:val="24"/>
+              </w:rPr>
+              <w:instrText xml:space="preserve"> PAGEREF _Toc491538727 \h </w:instrText>
+            </w:r>
+            <w:r>
+              <w:rPr>
+                <w:rFonts w:asciiTheme="minorHAnsi" w:hAnsiTheme="minorHAnsi" w:cstheme="minorHAnsi"/>
+                <w:noProof/>
+                <w:webHidden/>
+                <w:sz w:val="24"/>
+              </w:rPr>
+            </w:r>
+            <w:r>
+              <w:rPr>
+                <w:rFonts w:asciiTheme="minorHAnsi" w:hAnsiTheme="minorHAnsi" w:cstheme="minorHAnsi"/>
+                <w:noProof/>
+                <w:webHidden/>
+                <w:sz w:val="24"/>
               </w:rPr>
               <w:fldChar w:fldCharType="separate"/>
             </w:r>
             <w:r>
               <w:rPr>
-                <w:noProof/>
-                <w:webHidden/>
+                <w:rFonts w:asciiTheme="minorHAnsi" w:hAnsiTheme="minorHAnsi" w:cstheme="minorHAnsi"/>
+                <w:noProof/>
+                <w:webHidden/>
+                <w:sz w:val="24"/>
               </w:rPr>
               <w:t>2</w:t>
             </w:r>
             <w:r>
               <w:rPr>
-                <w:noProof/>
-                <w:webHidden/>
+                <w:rFonts w:asciiTheme="minorHAnsi" w:hAnsiTheme="minorHAnsi" w:cstheme="minorHAnsi"/>
+                <w:noProof/>
+                <w:webHidden/>
+                <w:sz w:val="24"/>
               </w:rPr>
               <w:fldChar w:fldCharType="end"/>
             </w:r>
@@ -1702,86 +1800,102 @@
             <w:pStyle w:val="TOC3"/>
             <w:tabs>
               <w:tab w:val="left" w:pos="1100"/>
-              <w:tab w:val="right" w:pos="9054"/>
+              <w:tab w:val="right" w:leader="dot" w:pos="9054"/>
             </w:tabs>
             <w:rPr>
-              <w:rFonts w:asciiTheme="minorHAnsi" w:eastAsiaTheme="minorEastAsia" w:hAnsiTheme="minorHAnsi" w:cstheme="minorBidi"/>
+              <w:rFonts w:asciiTheme="minorHAnsi" w:eastAsiaTheme="minorEastAsia" w:hAnsiTheme="minorHAnsi" w:cstheme="minorHAnsi"/>
               <w:noProof/>
-              <w:sz w:val="22"/>
-              <w:szCs w:val="22"/>
-              <w:lang w:eastAsia="en-US"/>
+              <w:sz w:val="24"/>
+              <w:lang w:val="en-SG" w:eastAsia="en-SG"/>
             </w:rPr>
           </w:pPr>
-          <w:hyperlink w:anchor="_Toc491455166" w:history="1">
+          <w:hyperlink w:anchor="_Toc491538728" w:history="1">
             <w:r>
               <w:rPr>
                 <w:rStyle w:val="Hyperlink"/>
-                <w:noProof/>
+                <w:rFonts w:asciiTheme="minorHAnsi" w:hAnsiTheme="minorHAnsi" w:cstheme="minorHAnsi"/>
+                <w:noProof/>
+                <w:sz w:val="24"/>
               </w:rPr>
               <w:t>2.2.5</w:t>
             </w:r>
             <w:r>
               <w:rPr>
-                <w:rFonts w:asciiTheme="minorHAnsi" w:eastAsiaTheme="minorEastAsia" w:hAnsiTheme="minorHAnsi" w:cstheme="minorBidi"/>
-                <w:noProof/>
-                <w:sz w:val="22"/>
-                <w:szCs w:val="22"/>
-                <w:lang w:eastAsia="en-US"/>
+                <w:rFonts w:asciiTheme="minorHAnsi" w:eastAsiaTheme="minorEastAsia" w:hAnsiTheme="minorHAnsi" w:cstheme="minorHAnsi"/>
+                <w:noProof/>
+                <w:sz w:val="24"/>
+                <w:lang w:val="en-SG" w:eastAsia="en-SG"/>
               </w:rPr>
               <w:tab/>
             </w:r>
             <w:r>
               <w:rPr>
                 <w:rStyle w:val="Hyperlink"/>
-                <w:noProof/>
+                <w:rFonts w:asciiTheme="minorHAnsi" w:hAnsiTheme="minorHAnsi" w:cstheme="minorHAnsi"/>
+                <w:noProof/>
+                <w:sz w:val="24"/>
               </w:rPr>
               <w:t>File Management Presenter Component</w:t>
             </w:r>
             <w:r>
               <w:rPr>
-                <w:noProof/>
-                <w:webHidden/>
+                <w:rFonts w:asciiTheme="minorHAnsi" w:hAnsiTheme="minorHAnsi" w:cstheme="minorHAnsi"/>
+                <w:noProof/>
+                <w:webHidden/>
+                <w:sz w:val="24"/>
               </w:rPr>
               <w:tab/>
             </w:r>
             <w:r>
               <w:rPr>
-                <w:noProof/>
-                <w:webHidden/>
+                <w:rFonts w:asciiTheme="minorHAnsi" w:hAnsiTheme="minorHAnsi" w:cstheme="minorHAnsi"/>
+                <w:noProof/>
+                <w:webHidden/>
+                <w:sz w:val="24"/>
               </w:rPr>
               <w:fldChar w:fldCharType="begin"/>
             </w:r>
             <w:r>
               <w:rPr>
-                <w:noProof/>
-                <w:webHidden/>
-              </w:rPr>
-              <w:instrText xml:space="preserve"> PAGEREF _Toc491455166 \h </w:instrText>
-            </w:r>
-            <w:r>
-              <w:rPr>
-                <w:noProof/>
-                <w:webHidden/>
-              </w:rPr>
-            </w:r>
-            <w:r>
-              <w:rPr>
-                <w:noProof/>
-                <w:webHidden/>
+                <w:rFonts w:asciiTheme="minorHAnsi" w:hAnsiTheme="minorHAnsi" w:cstheme="minorHAnsi"/>
+                <w:noProof/>
+                <w:webHidden/>
+                <w:sz w:val="24"/>
+              </w:rPr>
+              <w:instrText xml:space="preserve"> PAGEREF _Toc491538728 \h </w:instrText>
+            </w:r>
+            <w:r>
+              <w:rPr>
+                <w:rFonts w:asciiTheme="minorHAnsi" w:hAnsiTheme="minorHAnsi" w:cstheme="minorHAnsi"/>
+                <w:noProof/>
+                <w:webHidden/>
+                <w:sz w:val="24"/>
+              </w:rPr>
+            </w:r>
+            <w:r>
+              <w:rPr>
+                <w:rFonts w:asciiTheme="minorHAnsi" w:hAnsiTheme="minorHAnsi" w:cstheme="minorHAnsi"/>
+                <w:noProof/>
+                <w:webHidden/>
+                <w:sz w:val="24"/>
               </w:rPr>
               <w:fldChar w:fldCharType="separate"/>
             </w:r>
             <w:r>
               <w:rPr>
-                <w:noProof/>
-                <w:webHidden/>
+                <w:rFonts w:asciiTheme="minorHAnsi" w:hAnsiTheme="minorHAnsi" w:cstheme="minorHAnsi"/>
+                <w:noProof/>
+                <w:webHidden/>
+                <w:sz w:val="24"/>
               </w:rPr>
               <w:t>2</w:t>
             </w:r>
             <w:r>
               <w:rPr>
-                <w:noProof/>
-                <w:webHidden/>
+                <w:rFonts w:asciiTheme="minorHAnsi" w:hAnsiTheme="minorHAnsi" w:cstheme="minorHAnsi"/>
+                <w:noProof/>
+                <w:webHidden/>
+                <w:sz w:val="24"/>
               </w:rPr>
               <w:fldChar w:fldCharType="end"/>
             </w:r>
@@ -1792,86 +1906,102 @@
             <w:pStyle w:val="TOC3"/>
             <w:tabs>
               <w:tab w:val="left" w:pos="1100"/>
-              <w:tab w:val="right" w:pos="9054"/>
+              <w:tab w:val="right" w:leader="dot" w:pos="9054"/>
             </w:tabs>
             <w:rPr>
-              <w:rFonts w:asciiTheme="minorHAnsi" w:eastAsiaTheme="minorEastAsia" w:hAnsiTheme="minorHAnsi" w:cstheme="minorBidi"/>
+              <w:rFonts w:asciiTheme="minorHAnsi" w:eastAsiaTheme="minorEastAsia" w:hAnsiTheme="minorHAnsi" w:cstheme="minorHAnsi"/>
               <w:noProof/>
-              <w:sz w:val="22"/>
-              <w:szCs w:val="22"/>
-              <w:lang w:eastAsia="en-US"/>
+              <w:sz w:val="24"/>
+              <w:lang w:val="en-SG" w:eastAsia="en-SG"/>
             </w:rPr>
           </w:pPr>
-          <w:hyperlink w:anchor="_Toc491455167" w:history="1">
+          <w:hyperlink w:anchor="_Toc491538729" w:history="1">
             <w:r>
               <w:rPr>
                 <w:rStyle w:val="Hyperlink"/>
-                <w:noProof/>
+                <w:rFonts w:asciiTheme="minorHAnsi" w:hAnsiTheme="minorHAnsi" w:cstheme="minorHAnsi"/>
+                <w:noProof/>
+                <w:sz w:val="24"/>
               </w:rPr>
               <w:t>2.2.6</w:t>
             </w:r>
             <w:r>
               <w:rPr>
-                <w:rFonts w:asciiTheme="minorHAnsi" w:eastAsiaTheme="minorEastAsia" w:hAnsiTheme="minorHAnsi" w:cstheme="minorBidi"/>
-                <w:noProof/>
-                <w:sz w:val="22"/>
-                <w:szCs w:val="22"/>
-                <w:lang w:eastAsia="en-US"/>
+                <w:rFonts w:asciiTheme="minorHAnsi" w:eastAsiaTheme="minorEastAsia" w:hAnsiTheme="minorHAnsi" w:cstheme="minorHAnsi"/>
+                <w:noProof/>
+                <w:sz w:val="24"/>
+                <w:lang w:val="en-SG" w:eastAsia="en-SG"/>
               </w:rPr>
               <w:tab/>
             </w:r>
             <w:r>
               <w:rPr>
                 <w:rStyle w:val="Hyperlink"/>
-                <w:noProof/>
+                <w:rFonts w:asciiTheme="minorHAnsi" w:hAnsiTheme="minorHAnsi" w:cstheme="minorHAnsi"/>
+                <w:noProof/>
+                <w:sz w:val="24"/>
               </w:rPr>
               <w:t>User Management View Component</w:t>
             </w:r>
             <w:r>
               <w:rPr>
-                <w:noProof/>
-                <w:webHidden/>
+                <w:rFonts w:asciiTheme="minorHAnsi" w:hAnsiTheme="minorHAnsi" w:cstheme="minorHAnsi"/>
+                <w:noProof/>
+                <w:webHidden/>
+                <w:sz w:val="24"/>
               </w:rPr>
               <w:tab/>
             </w:r>
             <w:r>
               <w:rPr>
-                <w:noProof/>
-                <w:webHidden/>
+                <w:rFonts w:asciiTheme="minorHAnsi" w:hAnsiTheme="minorHAnsi" w:cstheme="minorHAnsi"/>
+                <w:noProof/>
+                <w:webHidden/>
+                <w:sz w:val="24"/>
               </w:rPr>
               <w:fldChar w:fldCharType="begin"/>
             </w:r>
             <w:r>
               <w:rPr>
-                <w:noProof/>
-                <w:webHidden/>
-              </w:rPr>
-              <w:instrText xml:space="preserve"> PAGEREF _Toc491455167 \h </w:instrText>
-            </w:r>
-            <w:r>
-              <w:rPr>
-                <w:noProof/>
-                <w:webHidden/>
-              </w:rPr>
-            </w:r>
-            <w:r>
-              <w:rPr>
-                <w:noProof/>
-                <w:webHidden/>
+                <w:rFonts w:asciiTheme="minorHAnsi" w:hAnsiTheme="minorHAnsi" w:cstheme="minorHAnsi"/>
+                <w:noProof/>
+                <w:webHidden/>
+                <w:sz w:val="24"/>
+              </w:rPr>
+              <w:instrText xml:space="preserve"> PAGEREF _Toc491538729 \h </w:instrText>
+            </w:r>
+            <w:r>
+              <w:rPr>
+                <w:rFonts w:asciiTheme="minorHAnsi" w:hAnsiTheme="minorHAnsi" w:cstheme="minorHAnsi"/>
+                <w:noProof/>
+                <w:webHidden/>
+                <w:sz w:val="24"/>
+              </w:rPr>
+            </w:r>
+            <w:r>
+              <w:rPr>
+                <w:rFonts w:asciiTheme="minorHAnsi" w:hAnsiTheme="minorHAnsi" w:cstheme="minorHAnsi"/>
+                <w:noProof/>
+                <w:webHidden/>
+                <w:sz w:val="24"/>
               </w:rPr>
               <w:fldChar w:fldCharType="separate"/>
             </w:r>
             <w:r>
               <w:rPr>
-                <w:noProof/>
-                <w:webHidden/>
+                <w:rFonts w:asciiTheme="minorHAnsi" w:hAnsiTheme="minorHAnsi" w:cstheme="minorHAnsi"/>
+                <w:noProof/>
+                <w:webHidden/>
+                <w:sz w:val="24"/>
               </w:rPr>
               <w:t>3</w:t>
             </w:r>
             <w:r>
               <w:rPr>
-                <w:noProof/>
-                <w:webHidden/>
+                <w:rFonts w:asciiTheme="minorHAnsi" w:hAnsiTheme="minorHAnsi" w:cstheme="minorHAnsi"/>
+                <w:noProof/>
+                <w:webHidden/>
+                <w:sz w:val="24"/>
               </w:rPr>
               <w:fldChar w:fldCharType="end"/>
             </w:r>
@@ -1882,86 +2012,102 @@
             <w:pStyle w:val="TOC3"/>
             <w:tabs>
               <w:tab w:val="left" w:pos="1100"/>
-              <w:tab w:val="right" w:pos="9054"/>
+              <w:tab w:val="right" w:leader="dot" w:pos="9054"/>
             </w:tabs>
             <w:rPr>
-              <w:rFonts w:asciiTheme="minorHAnsi" w:eastAsiaTheme="minorEastAsia" w:hAnsiTheme="minorHAnsi" w:cstheme="minorBidi"/>
+              <w:rFonts w:asciiTheme="minorHAnsi" w:eastAsiaTheme="minorEastAsia" w:hAnsiTheme="minorHAnsi" w:cstheme="minorHAnsi"/>
               <w:noProof/>
-              <w:sz w:val="22"/>
-              <w:szCs w:val="22"/>
-              <w:lang w:eastAsia="en-US"/>
+              <w:sz w:val="24"/>
+              <w:lang w:val="en-SG" w:eastAsia="en-SG"/>
             </w:rPr>
           </w:pPr>
-          <w:hyperlink w:anchor="_Toc491455168" w:history="1">
+          <w:hyperlink w:anchor="_Toc491538730" w:history="1">
             <w:r>
               <w:rPr>
                 <w:rStyle w:val="Hyperlink"/>
-                <w:noProof/>
+                <w:rFonts w:asciiTheme="minorHAnsi" w:hAnsiTheme="minorHAnsi" w:cstheme="minorHAnsi"/>
+                <w:noProof/>
+                <w:sz w:val="24"/>
               </w:rPr>
               <w:t>2.2.7</w:t>
             </w:r>
             <w:r>
               <w:rPr>
-                <w:rFonts w:asciiTheme="minorHAnsi" w:eastAsiaTheme="minorEastAsia" w:hAnsiTheme="minorHAnsi" w:cstheme="minorBidi"/>
-                <w:noProof/>
-                <w:sz w:val="22"/>
-                <w:szCs w:val="22"/>
-                <w:lang w:eastAsia="en-US"/>
+                <w:rFonts w:asciiTheme="minorHAnsi" w:eastAsiaTheme="minorEastAsia" w:hAnsiTheme="minorHAnsi" w:cstheme="minorHAnsi"/>
+                <w:noProof/>
+                <w:sz w:val="24"/>
+                <w:lang w:val="en-SG" w:eastAsia="en-SG"/>
               </w:rPr>
               <w:tab/>
             </w:r>
             <w:r>
               <w:rPr>
                 <w:rStyle w:val="Hyperlink"/>
-                <w:noProof/>
+                <w:rFonts w:asciiTheme="minorHAnsi" w:hAnsiTheme="minorHAnsi" w:cstheme="minorHAnsi"/>
+                <w:noProof/>
+                <w:sz w:val="24"/>
               </w:rPr>
               <w:t>Data Store View Component</w:t>
             </w:r>
             <w:r>
               <w:rPr>
-                <w:noProof/>
-                <w:webHidden/>
+                <w:rFonts w:asciiTheme="minorHAnsi" w:hAnsiTheme="minorHAnsi" w:cstheme="minorHAnsi"/>
+                <w:noProof/>
+                <w:webHidden/>
+                <w:sz w:val="24"/>
               </w:rPr>
               <w:tab/>
             </w:r>
             <w:r>
               <w:rPr>
-                <w:noProof/>
-                <w:webHidden/>
+                <w:rFonts w:asciiTheme="minorHAnsi" w:hAnsiTheme="minorHAnsi" w:cstheme="minorHAnsi"/>
+                <w:noProof/>
+                <w:webHidden/>
+                <w:sz w:val="24"/>
               </w:rPr>
               <w:fldChar w:fldCharType="begin"/>
             </w:r>
             <w:r>
               <w:rPr>
-                <w:noProof/>
-                <w:webHidden/>
-              </w:rPr>
-              <w:instrText xml:space="preserve"> PAGEREF _Toc491455168 \h </w:instrText>
-            </w:r>
-            <w:r>
-              <w:rPr>
-                <w:noProof/>
-                <w:webHidden/>
-              </w:rPr>
-            </w:r>
-            <w:r>
-              <w:rPr>
-                <w:noProof/>
-                <w:webHidden/>
+                <w:rFonts w:asciiTheme="minorHAnsi" w:hAnsiTheme="minorHAnsi" w:cstheme="minorHAnsi"/>
+                <w:noProof/>
+                <w:webHidden/>
+                <w:sz w:val="24"/>
+              </w:rPr>
+              <w:instrText xml:space="preserve"> PAGEREF _Toc491538730 \h </w:instrText>
+            </w:r>
+            <w:r>
+              <w:rPr>
+                <w:rFonts w:asciiTheme="minorHAnsi" w:hAnsiTheme="minorHAnsi" w:cstheme="minorHAnsi"/>
+                <w:noProof/>
+                <w:webHidden/>
+                <w:sz w:val="24"/>
+              </w:rPr>
+            </w:r>
+            <w:r>
+              <w:rPr>
+                <w:rFonts w:asciiTheme="minorHAnsi" w:hAnsiTheme="minorHAnsi" w:cstheme="minorHAnsi"/>
+                <w:noProof/>
+                <w:webHidden/>
+                <w:sz w:val="24"/>
               </w:rPr>
               <w:fldChar w:fldCharType="separate"/>
             </w:r>
             <w:r>
               <w:rPr>
-                <w:noProof/>
-                <w:webHidden/>
+                <w:rFonts w:asciiTheme="minorHAnsi" w:hAnsiTheme="minorHAnsi" w:cstheme="minorHAnsi"/>
+                <w:noProof/>
+                <w:webHidden/>
+                <w:sz w:val="24"/>
               </w:rPr>
               <w:t>3</w:t>
             </w:r>
             <w:r>
               <w:rPr>
-                <w:noProof/>
-                <w:webHidden/>
+                <w:rFonts w:asciiTheme="minorHAnsi" w:hAnsiTheme="minorHAnsi" w:cstheme="minorHAnsi"/>
+                <w:noProof/>
+                <w:webHidden/>
+                <w:sz w:val="24"/>
               </w:rPr>
               <w:fldChar w:fldCharType="end"/>
             </w:r>
@@ -1972,86 +2118,102 @@
             <w:pStyle w:val="TOC3"/>
             <w:tabs>
               <w:tab w:val="left" w:pos="1100"/>
-              <w:tab w:val="right" w:pos="9054"/>
+              <w:tab w:val="right" w:leader="dot" w:pos="9054"/>
             </w:tabs>
             <w:rPr>
-              <w:rFonts w:asciiTheme="minorHAnsi" w:eastAsiaTheme="minorEastAsia" w:hAnsiTheme="minorHAnsi" w:cstheme="minorBidi"/>
+              <w:rFonts w:asciiTheme="minorHAnsi" w:eastAsiaTheme="minorEastAsia" w:hAnsiTheme="minorHAnsi" w:cstheme="minorHAnsi"/>
               <w:noProof/>
-              <w:sz w:val="22"/>
-              <w:szCs w:val="22"/>
-              <w:lang w:eastAsia="en-US"/>
+              <w:sz w:val="24"/>
+              <w:lang w:val="en-SG" w:eastAsia="en-SG"/>
             </w:rPr>
           </w:pPr>
-          <w:hyperlink w:anchor="_Toc491455169" w:history="1">
+          <w:hyperlink w:anchor="_Toc491538731" w:history="1">
             <w:r>
               <w:rPr>
                 <w:rStyle w:val="Hyperlink"/>
-                <w:noProof/>
+                <w:rFonts w:asciiTheme="minorHAnsi" w:hAnsiTheme="minorHAnsi" w:cstheme="minorHAnsi"/>
+                <w:noProof/>
+                <w:sz w:val="24"/>
               </w:rPr>
               <w:t>2.2.8</w:t>
             </w:r>
             <w:r>
               <w:rPr>
-                <w:rFonts w:asciiTheme="minorHAnsi" w:eastAsiaTheme="minorEastAsia" w:hAnsiTheme="minorHAnsi" w:cstheme="minorBidi"/>
-                <w:noProof/>
-                <w:sz w:val="22"/>
-                <w:szCs w:val="22"/>
-                <w:lang w:eastAsia="en-US"/>
+                <w:rFonts w:asciiTheme="minorHAnsi" w:eastAsiaTheme="minorEastAsia" w:hAnsiTheme="minorHAnsi" w:cstheme="minorHAnsi"/>
+                <w:noProof/>
+                <w:sz w:val="24"/>
+                <w:lang w:val="en-SG" w:eastAsia="en-SG"/>
               </w:rPr>
               <w:tab/>
             </w:r>
             <w:r>
               <w:rPr>
                 <w:rStyle w:val="Hyperlink"/>
-                <w:noProof/>
+                <w:rFonts w:asciiTheme="minorHAnsi" w:hAnsiTheme="minorHAnsi" w:cstheme="minorHAnsi"/>
+                <w:noProof/>
+                <w:sz w:val="24"/>
               </w:rPr>
               <w:t>Security Component</w:t>
             </w:r>
             <w:r>
               <w:rPr>
-                <w:noProof/>
-                <w:webHidden/>
+                <w:rFonts w:asciiTheme="minorHAnsi" w:hAnsiTheme="minorHAnsi" w:cstheme="minorHAnsi"/>
+                <w:noProof/>
+                <w:webHidden/>
+                <w:sz w:val="24"/>
               </w:rPr>
               <w:tab/>
             </w:r>
             <w:r>
               <w:rPr>
-                <w:noProof/>
-                <w:webHidden/>
+                <w:rFonts w:asciiTheme="minorHAnsi" w:hAnsiTheme="minorHAnsi" w:cstheme="minorHAnsi"/>
+                <w:noProof/>
+                <w:webHidden/>
+                <w:sz w:val="24"/>
               </w:rPr>
               <w:fldChar w:fldCharType="begin"/>
             </w:r>
             <w:r>
               <w:rPr>
-                <w:noProof/>
-                <w:webHidden/>
-              </w:rPr>
-              <w:instrText xml:space="preserve"> PAGEREF _Toc491455169 \h </w:instrText>
-            </w:r>
-            <w:r>
-              <w:rPr>
-                <w:noProof/>
-                <w:webHidden/>
-              </w:rPr>
-            </w:r>
-            <w:r>
-              <w:rPr>
-                <w:noProof/>
-                <w:webHidden/>
+                <w:rFonts w:asciiTheme="minorHAnsi" w:hAnsiTheme="minorHAnsi" w:cstheme="minorHAnsi"/>
+                <w:noProof/>
+                <w:webHidden/>
+                <w:sz w:val="24"/>
+              </w:rPr>
+              <w:instrText xml:space="preserve"> PAGEREF _Toc491538731 \h </w:instrText>
+            </w:r>
+            <w:r>
+              <w:rPr>
+                <w:rFonts w:asciiTheme="minorHAnsi" w:hAnsiTheme="minorHAnsi" w:cstheme="minorHAnsi"/>
+                <w:noProof/>
+                <w:webHidden/>
+                <w:sz w:val="24"/>
+              </w:rPr>
+            </w:r>
+            <w:r>
+              <w:rPr>
+                <w:rFonts w:asciiTheme="minorHAnsi" w:hAnsiTheme="minorHAnsi" w:cstheme="minorHAnsi"/>
+                <w:noProof/>
+                <w:webHidden/>
+                <w:sz w:val="24"/>
               </w:rPr>
               <w:fldChar w:fldCharType="separate"/>
             </w:r>
             <w:r>
               <w:rPr>
-                <w:noProof/>
-                <w:webHidden/>
+                <w:rFonts w:asciiTheme="minorHAnsi" w:hAnsiTheme="minorHAnsi" w:cstheme="minorHAnsi"/>
+                <w:noProof/>
+                <w:webHidden/>
+                <w:sz w:val="24"/>
               </w:rPr>
               <w:t>3</w:t>
             </w:r>
             <w:r>
               <w:rPr>
-                <w:noProof/>
-                <w:webHidden/>
+                <w:rFonts w:asciiTheme="minorHAnsi" w:hAnsiTheme="minorHAnsi" w:cstheme="minorHAnsi"/>
+                <w:noProof/>
+                <w:webHidden/>
+                <w:sz w:val="24"/>
               </w:rPr>
               <w:fldChar w:fldCharType="end"/>
             </w:r>
@@ -2062,86 +2224,102 @@
             <w:pStyle w:val="TOC3"/>
             <w:tabs>
               <w:tab w:val="left" w:pos="1100"/>
-              <w:tab w:val="right" w:pos="9054"/>
+              <w:tab w:val="right" w:leader="dot" w:pos="9054"/>
             </w:tabs>
             <w:rPr>
-              <w:rFonts w:asciiTheme="minorHAnsi" w:eastAsiaTheme="minorEastAsia" w:hAnsiTheme="minorHAnsi" w:cstheme="minorBidi"/>
+              <w:rFonts w:asciiTheme="minorHAnsi" w:eastAsiaTheme="minorEastAsia" w:hAnsiTheme="minorHAnsi" w:cstheme="minorHAnsi"/>
               <w:noProof/>
-              <w:sz w:val="22"/>
-              <w:szCs w:val="22"/>
-              <w:lang w:eastAsia="en-US"/>
+              <w:sz w:val="24"/>
+              <w:lang w:val="en-SG" w:eastAsia="en-SG"/>
             </w:rPr>
           </w:pPr>
-          <w:hyperlink w:anchor="_Toc491455170" w:history="1">
+          <w:hyperlink w:anchor="_Toc491538732" w:history="1">
             <w:r>
               <w:rPr>
                 <w:rStyle w:val="Hyperlink"/>
-                <w:noProof/>
+                <w:rFonts w:asciiTheme="minorHAnsi" w:hAnsiTheme="minorHAnsi" w:cstheme="minorHAnsi"/>
+                <w:noProof/>
+                <w:sz w:val="24"/>
               </w:rPr>
               <w:t>2.2.9</w:t>
             </w:r>
             <w:r>
               <w:rPr>
-                <w:rFonts w:asciiTheme="minorHAnsi" w:eastAsiaTheme="minorEastAsia" w:hAnsiTheme="minorHAnsi" w:cstheme="minorBidi"/>
-                <w:noProof/>
-                <w:sz w:val="22"/>
-                <w:szCs w:val="22"/>
-                <w:lang w:eastAsia="en-US"/>
+                <w:rFonts w:asciiTheme="minorHAnsi" w:eastAsiaTheme="minorEastAsia" w:hAnsiTheme="minorHAnsi" w:cstheme="minorHAnsi"/>
+                <w:noProof/>
+                <w:sz w:val="24"/>
+                <w:lang w:val="en-SG" w:eastAsia="en-SG"/>
               </w:rPr>
               <w:tab/>
             </w:r>
             <w:r>
               <w:rPr>
                 <w:rStyle w:val="Hyperlink"/>
-                <w:noProof/>
+                <w:rFonts w:asciiTheme="minorHAnsi" w:hAnsiTheme="minorHAnsi" w:cstheme="minorHAnsi"/>
+                <w:noProof/>
+                <w:sz w:val="24"/>
               </w:rPr>
               <w:t>AWS Cognito Component</w:t>
             </w:r>
             <w:r>
               <w:rPr>
-                <w:noProof/>
-                <w:webHidden/>
+                <w:rFonts w:asciiTheme="minorHAnsi" w:hAnsiTheme="minorHAnsi" w:cstheme="minorHAnsi"/>
+                <w:noProof/>
+                <w:webHidden/>
+                <w:sz w:val="24"/>
               </w:rPr>
               <w:tab/>
             </w:r>
             <w:r>
               <w:rPr>
-                <w:noProof/>
-                <w:webHidden/>
+                <w:rFonts w:asciiTheme="minorHAnsi" w:hAnsiTheme="minorHAnsi" w:cstheme="minorHAnsi"/>
+                <w:noProof/>
+                <w:webHidden/>
+                <w:sz w:val="24"/>
               </w:rPr>
               <w:fldChar w:fldCharType="begin"/>
             </w:r>
             <w:r>
               <w:rPr>
-                <w:noProof/>
-                <w:webHidden/>
-              </w:rPr>
-              <w:instrText xml:space="preserve"> PAGEREF _Toc491455170 \h </w:instrText>
-            </w:r>
-            <w:r>
-              <w:rPr>
-                <w:noProof/>
-                <w:webHidden/>
-              </w:rPr>
-            </w:r>
-            <w:r>
-              <w:rPr>
-                <w:noProof/>
-                <w:webHidden/>
+                <w:rFonts w:asciiTheme="minorHAnsi" w:hAnsiTheme="minorHAnsi" w:cstheme="minorHAnsi"/>
+                <w:noProof/>
+                <w:webHidden/>
+                <w:sz w:val="24"/>
+              </w:rPr>
+              <w:instrText xml:space="preserve"> PAGEREF _Toc491538732 \h </w:instrText>
+            </w:r>
+            <w:r>
+              <w:rPr>
+                <w:rFonts w:asciiTheme="minorHAnsi" w:hAnsiTheme="minorHAnsi" w:cstheme="minorHAnsi"/>
+                <w:noProof/>
+                <w:webHidden/>
+                <w:sz w:val="24"/>
+              </w:rPr>
+            </w:r>
+            <w:r>
+              <w:rPr>
+                <w:rFonts w:asciiTheme="minorHAnsi" w:hAnsiTheme="minorHAnsi" w:cstheme="minorHAnsi"/>
+                <w:noProof/>
+                <w:webHidden/>
+                <w:sz w:val="24"/>
               </w:rPr>
               <w:fldChar w:fldCharType="separate"/>
             </w:r>
             <w:r>
               <w:rPr>
-                <w:noProof/>
-                <w:webHidden/>
+                <w:rFonts w:asciiTheme="minorHAnsi" w:hAnsiTheme="minorHAnsi" w:cstheme="minorHAnsi"/>
+                <w:noProof/>
+                <w:webHidden/>
+                <w:sz w:val="24"/>
               </w:rPr>
               <w:t>3</w:t>
             </w:r>
             <w:r>
               <w:rPr>
-                <w:noProof/>
-                <w:webHidden/>
+                <w:rFonts w:asciiTheme="minorHAnsi" w:hAnsiTheme="minorHAnsi" w:cstheme="minorHAnsi"/>
+                <w:noProof/>
+                <w:webHidden/>
+                <w:sz w:val="24"/>
               </w:rPr>
               <w:fldChar w:fldCharType="end"/>
             </w:r>
@@ -2152,86 +2330,102 @@
             <w:pStyle w:val="TOC3"/>
             <w:tabs>
               <w:tab w:val="left" w:pos="1320"/>
-              <w:tab w:val="right" w:pos="9054"/>
+              <w:tab w:val="right" w:leader="dot" w:pos="9054"/>
             </w:tabs>
             <w:rPr>
-              <w:rFonts w:asciiTheme="minorHAnsi" w:eastAsiaTheme="minorEastAsia" w:hAnsiTheme="minorHAnsi" w:cstheme="minorBidi"/>
+              <w:rFonts w:asciiTheme="minorHAnsi" w:eastAsiaTheme="minorEastAsia" w:hAnsiTheme="minorHAnsi" w:cstheme="minorHAnsi"/>
               <w:noProof/>
-              <w:sz w:val="22"/>
-              <w:szCs w:val="22"/>
-              <w:lang w:eastAsia="en-US"/>
+              <w:sz w:val="24"/>
+              <w:lang w:val="en-SG" w:eastAsia="en-SG"/>
             </w:rPr>
           </w:pPr>
-          <w:hyperlink w:anchor="_Toc491455171" w:history="1">
+          <w:hyperlink w:anchor="_Toc491538733" w:history="1">
             <w:r>
               <w:rPr>
                 <w:rStyle w:val="Hyperlink"/>
-                <w:noProof/>
+                <w:rFonts w:asciiTheme="minorHAnsi" w:hAnsiTheme="minorHAnsi" w:cstheme="minorHAnsi"/>
+                <w:noProof/>
+                <w:sz w:val="24"/>
               </w:rPr>
               <w:t>2.2.10</w:t>
             </w:r>
             <w:r>
               <w:rPr>
-                <w:rFonts w:asciiTheme="minorHAnsi" w:eastAsiaTheme="minorEastAsia" w:hAnsiTheme="minorHAnsi" w:cstheme="minorBidi"/>
-                <w:noProof/>
-                <w:sz w:val="22"/>
-                <w:szCs w:val="22"/>
-                <w:lang w:eastAsia="en-US"/>
+                <w:rFonts w:asciiTheme="minorHAnsi" w:eastAsiaTheme="minorEastAsia" w:hAnsiTheme="minorHAnsi" w:cstheme="minorHAnsi"/>
+                <w:noProof/>
+                <w:sz w:val="24"/>
+                <w:lang w:val="en-SG" w:eastAsia="en-SG"/>
               </w:rPr>
               <w:tab/>
             </w:r>
             <w:r>
               <w:rPr>
                 <w:rStyle w:val="Hyperlink"/>
-                <w:noProof/>
+                <w:rFonts w:asciiTheme="minorHAnsi" w:hAnsiTheme="minorHAnsi" w:cstheme="minorHAnsi"/>
+                <w:noProof/>
+                <w:sz w:val="24"/>
               </w:rPr>
               <w:t>AWS Dynamo DB</w:t>
             </w:r>
             <w:r>
               <w:rPr>
-                <w:noProof/>
-                <w:webHidden/>
+                <w:rFonts w:asciiTheme="minorHAnsi" w:hAnsiTheme="minorHAnsi" w:cstheme="minorHAnsi"/>
+                <w:noProof/>
+                <w:webHidden/>
+                <w:sz w:val="24"/>
               </w:rPr>
               <w:tab/>
             </w:r>
             <w:r>
               <w:rPr>
-                <w:noProof/>
-                <w:webHidden/>
+                <w:rFonts w:asciiTheme="minorHAnsi" w:hAnsiTheme="minorHAnsi" w:cstheme="minorHAnsi"/>
+                <w:noProof/>
+                <w:webHidden/>
+                <w:sz w:val="24"/>
               </w:rPr>
               <w:fldChar w:fldCharType="begin"/>
             </w:r>
             <w:r>
               <w:rPr>
-                <w:noProof/>
-                <w:webHidden/>
-              </w:rPr>
-              <w:instrText xml:space="preserve"> PAGEREF _Toc491455171 \h </w:instrText>
-            </w:r>
-            <w:r>
-              <w:rPr>
-                <w:noProof/>
-                <w:webHidden/>
-              </w:rPr>
-            </w:r>
-            <w:r>
-              <w:rPr>
-                <w:noProof/>
-                <w:webHidden/>
+                <w:rFonts w:asciiTheme="minorHAnsi" w:hAnsiTheme="minorHAnsi" w:cstheme="minorHAnsi"/>
+                <w:noProof/>
+                <w:webHidden/>
+                <w:sz w:val="24"/>
+              </w:rPr>
+              <w:instrText xml:space="preserve"> PAGEREF _Toc491538733 \h </w:instrText>
+            </w:r>
+            <w:r>
+              <w:rPr>
+                <w:rFonts w:asciiTheme="minorHAnsi" w:hAnsiTheme="minorHAnsi" w:cstheme="minorHAnsi"/>
+                <w:noProof/>
+                <w:webHidden/>
+                <w:sz w:val="24"/>
+              </w:rPr>
+            </w:r>
+            <w:r>
+              <w:rPr>
+                <w:rFonts w:asciiTheme="minorHAnsi" w:hAnsiTheme="minorHAnsi" w:cstheme="minorHAnsi"/>
+                <w:noProof/>
+                <w:webHidden/>
+                <w:sz w:val="24"/>
               </w:rPr>
               <w:fldChar w:fldCharType="separate"/>
             </w:r>
             <w:r>
               <w:rPr>
-                <w:noProof/>
-                <w:webHidden/>
+                <w:rFonts w:asciiTheme="minorHAnsi" w:hAnsiTheme="minorHAnsi" w:cstheme="minorHAnsi"/>
+                <w:noProof/>
+                <w:webHidden/>
+                <w:sz w:val="24"/>
               </w:rPr>
               <w:t>3</w:t>
             </w:r>
             <w:r>
               <w:rPr>
-                <w:noProof/>
-                <w:webHidden/>
+                <w:rFonts w:asciiTheme="minorHAnsi" w:hAnsiTheme="minorHAnsi" w:cstheme="minorHAnsi"/>
+                <w:noProof/>
+                <w:webHidden/>
+                <w:sz w:val="24"/>
               </w:rPr>
               <w:fldChar w:fldCharType="end"/>
             </w:r>
@@ -2242,86 +2436,102 @@
             <w:pStyle w:val="TOC3"/>
             <w:tabs>
               <w:tab w:val="left" w:pos="1320"/>
-              <w:tab w:val="right" w:pos="9054"/>
+              <w:tab w:val="right" w:leader="dot" w:pos="9054"/>
             </w:tabs>
             <w:rPr>
-              <w:rFonts w:asciiTheme="minorHAnsi" w:eastAsiaTheme="minorEastAsia" w:hAnsiTheme="minorHAnsi" w:cstheme="minorBidi"/>
+              <w:rFonts w:asciiTheme="minorHAnsi" w:eastAsiaTheme="minorEastAsia" w:hAnsiTheme="minorHAnsi" w:cstheme="minorHAnsi"/>
               <w:noProof/>
-              <w:sz w:val="22"/>
-              <w:szCs w:val="22"/>
-              <w:lang w:eastAsia="en-US"/>
+              <w:sz w:val="24"/>
+              <w:lang w:val="en-SG" w:eastAsia="en-SG"/>
             </w:rPr>
           </w:pPr>
-          <w:hyperlink w:anchor="_Toc491455172" w:history="1">
+          <w:hyperlink w:anchor="_Toc491538734" w:history="1">
             <w:r>
               <w:rPr>
                 <w:rStyle w:val="Hyperlink"/>
-                <w:noProof/>
+                <w:rFonts w:asciiTheme="minorHAnsi" w:hAnsiTheme="minorHAnsi" w:cstheme="minorHAnsi"/>
+                <w:noProof/>
+                <w:sz w:val="24"/>
               </w:rPr>
               <w:t>2.2.11</w:t>
             </w:r>
             <w:r>
               <w:rPr>
-                <w:rFonts w:asciiTheme="minorHAnsi" w:eastAsiaTheme="minorEastAsia" w:hAnsiTheme="minorHAnsi" w:cstheme="minorBidi"/>
-                <w:noProof/>
-                <w:sz w:val="22"/>
-                <w:szCs w:val="22"/>
-                <w:lang w:eastAsia="en-US"/>
+                <w:rFonts w:asciiTheme="minorHAnsi" w:eastAsiaTheme="minorEastAsia" w:hAnsiTheme="minorHAnsi" w:cstheme="minorHAnsi"/>
+                <w:noProof/>
+                <w:sz w:val="24"/>
+                <w:lang w:val="en-SG" w:eastAsia="en-SG"/>
               </w:rPr>
               <w:tab/>
             </w:r>
             <w:r>
               <w:rPr>
                 <w:rStyle w:val="Hyperlink"/>
-                <w:noProof/>
+                <w:rFonts w:asciiTheme="minorHAnsi" w:hAnsiTheme="minorHAnsi" w:cstheme="minorHAnsi"/>
+                <w:noProof/>
+                <w:sz w:val="24"/>
               </w:rPr>
               <w:t>AWS S3</w:t>
             </w:r>
             <w:r>
               <w:rPr>
-                <w:noProof/>
-                <w:webHidden/>
+                <w:rFonts w:asciiTheme="minorHAnsi" w:hAnsiTheme="minorHAnsi" w:cstheme="minorHAnsi"/>
+                <w:noProof/>
+                <w:webHidden/>
+                <w:sz w:val="24"/>
               </w:rPr>
               <w:tab/>
             </w:r>
             <w:r>
               <w:rPr>
-                <w:noProof/>
-                <w:webHidden/>
+                <w:rFonts w:asciiTheme="minorHAnsi" w:hAnsiTheme="minorHAnsi" w:cstheme="minorHAnsi"/>
+                <w:noProof/>
+                <w:webHidden/>
+                <w:sz w:val="24"/>
               </w:rPr>
               <w:fldChar w:fldCharType="begin"/>
             </w:r>
             <w:r>
               <w:rPr>
-                <w:noProof/>
-                <w:webHidden/>
-              </w:rPr>
-              <w:instrText xml:space="preserve"> PAGEREF _Toc491455172 \h </w:instrText>
-            </w:r>
-            <w:r>
-              <w:rPr>
-                <w:noProof/>
-                <w:webHidden/>
-              </w:rPr>
-            </w:r>
-            <w:r>
-              <w:rPr>
-                <w:noProof/>
-                <w:webHidden/>
+                <w:rFonts w:asciiTheme="minorHAnsi" w:hAnsiTheme="minorHAnsi" w:cstheme="minorHAnsi"/>
+                <w:noProof/>
+                <w:webHidden/>
+                <w:sz w:val="24"/>
+              </w:rPr>
+              <w:instrText xml:space="preserve"> PAGEREF _Toc491538734 \h </w:instrText>
+            </w:r>
+            <w:r>
+              <w:rPr>
+                <w:rFonts w:asciiTheme="minorHAnsi" w:hAnsiTheme="minorHAnsi" w:cstheme="minorHAnsi"/>
+                <w:noProof/>
+                <w:webHidden/>
+                <w:sz w:val="24"/>
+              </w:rPr>
+            </w:r>
+            <w:r>
+              <w:rPr>
+                <w:rFonts w:asciiTheme="minorHAnsi" w:hAnsiTheme="minorHAnsi" w:cstheme="minorHAnsi"/>
+                <w:noProof/>
+                <w:webHidden/>
+                <w:sz w:val="24"/>
               </w:rPr>
               <w:fldChar w:fldCharType="separate"/>
             </w:r>
             <w:r>
               <w:rPr>
-                <w:noProof/>
-                <w:webHidden/>
+                <w:rFonts w:asciiTheme="minorHAnsi" w:hAnsiTheme="minorHAnsi" w:cstheme="minorHAnsi"/>
+                <w:noProof/>
+                <w:webHidden/>
+                <w:sz w:val="24"/>
               </w:rPr>
               <w:t>3</w:t>
             </w:r>
             <w:r>
               <w:rPr>
-                <w:noProof/>
-                <w:webHidden/>
+                <w:rFonts w:asciiTheme="minorHAnsi" w:hAnsiTheme="minorHAnsi" w:cstheme="minorHAnsi"/>
+                <w:noProof/>
+                <w:webHidden/>
+                <w:sz w:val="24"/>
               </w:rPr>
               <w:fldChar w:fldCharType="end"/>
             </w:r>
@@ -2331,19 +2541,19 @@
           <w:pPr>
             <w:pStyle w:val="TOC1"/>
             <w:rPr>
-              <w:rFonts w:asciiTheme="minorHAnsi" w:eastAsiaTheme="minorEastAsia" w:hAnsiTheme="minorHAnsi" w:cstheme="minorBidi"/>
+              <w:rFonts w:asciiTheme="minorHAnsi" w:eastAsiaTheme="minorEastAsia" w:hAnsiTheme="minorHAnsi" w:cstheme="minorHAnsi"/>
               <w:b w:val="0"/>
               <w:bCs w:val="0"/>
               <w:noProof/>
-              <w:sz w:val="22"/>
-              <w:szCs w:val="22"/>
-              <w:lang w:eastAsia="en-US"/>
+              <w:lang w:val="en-SG" w:eastAsia="en-SG"/>
             </w:rPr>
           </w:pPr>
-          <w:hyperlink w:anchor="_Toc491455173" w:history="1">
+          <w:hyperlink w:anchor="_Toc491538735" w:history="1">
             <w:r>
               <w:rPr>
                 <w:rStyle w:val="Hyperlink"/>
+                <w:rFonts w:asciiTheme="minorHAnsi" w:hAnsiTheme="minorHAnsi" w:cstheme="minorHAnsi"/>
+                <w:b w:val="0"/>
                 <w:noProof/>
                 <w14:scene3d>
                   <w14:camera w14:prst="orthographicFront"/>
@@ -2356,25 +2566,27 @@
             </w:r>
             <w:r>
               <w:rPr>
-                <w:rFonts w:asciiTheme="minorHAnsi" w:eastAsiaTheme="minorEastAsia" w:hAnsiTheme="minorHAnsi" w:cstheme="minorBidi"/>
+                <w:rFonts w:asciiTheme="minorHAnsi" w:eastAsiaTheme="minorEastAsia" w:hAnsiTheme="minorHAnsi" w:cstheme="minorHAnsi"/>
                 <w:b w:val="0"/>
                 <w:bCs w:val="0"/>
                 <w:noProof/>
-                <w:sz w:val="22"/>
-                <w:szCs w:val="22"/>
-                <w:lang w:eastAsia="en-US"/>
+                <w:lang w:val="en-SG" w:eastAsia="en-SG"/>
               </w:rPr>
               <w:tab/>
             </w:r>
             <w:r>
               <w:rPr>
                 <w:rStyle w:val="Hyperlink"/>
+                <w:rFonts w:asciiTheme="minorHAnsi" w:hAnsiTheme="minorHAnsi" w:cstheme="minorHAnsi"/>
+                <w:b w:val="0"/>
                 <w:noProof/>
               </w:rPr>
               <w:t>Appendix A: Glossary</w:t>
             </w:r>
             <w:r>
               <w:rPr>
+                <w:rFonts w:asciiTheme="minorHAnsi" w:hAnsiTheme="minorHAnsi" w:cstheme="minorHAnsi"/>
+                <w:b w:val="0"/>
                 <w:noProof/>
                 <w:webHidden/>
               </w:rPr>
@@ -2382,6 +2594,8 @@
             </w:r>
             <w:r>
               <w:rPr>
+                <w:rFonts w:asciiTheme="minorHAnsi" w:hAnsiTheme="minorHAnsi" w:cstheme="minorHAnsi"/>
+                <w:b w:val="0"/>
                 <w:noProof/>
                 <w:webHidden/>
               </w:rPr>
@@ -2389,19 +2603,25 @@
             </w:r>
             <w:r>
               <w:rPr>
-                <w:noProof/>
-                <w:webHidden/>
-              </w:rPr>
-              <w:instrText xml:space="preserve"> PAGEREF _Toc491455173 \h </w:instrText>
-            </w:r>
-            <w:r>
-              <w:rPr>
-                <w:noProof/>
-                <w:webHidden/>
-              </w:rPr>
-            </w:r>
-            <w:r>
-              <w:rPr>
+                <w:rFonts w:asciiTheme="minorHAnsi" w:hAnsiTheme="minorHAnsi" w:cstheme="minorHAnsi"/>
+                <w:b w:val="0"/>
+                <w:noProof/>
+                <w:webHidden/>
+              </w:rPr>
+              <w:instrText xml:space="preserve"> PAGEREF _Toc491538735 \h </w:instrText>
+            </w:r>
+            <w:r>
+              <w:rPr>
+                <w:rFonts w:asciiTheme="minorHAnsi" w:hAnsiTheme="minorHAnsi" w:cstheme="minorHAnsi"/>
+                <w:b w:val="0"/>
+                <w:noProof/>
+                <w:webHidden/>
+              </w:rPr>
+            </w:r>
+            <w:r>
+              <w:rPr>
+                <w:rFonts w:asciiTheme="minorHAnsi" w:hAnsiTheme="minorHAnsi" w:cstheme="minorHAnsi"/>
+                <w:b w:val="0"/>
                 <w:noProof/>
                 <w:webHidden/>
               </w:rPr>
@@ -2409,6 +2629,8 @@
             </w:r>
             <w:r>
               <w:rPr>
+                <w:rFonts w:asciiTheme="minorHAnsi" w:hAnsiTheme="minorHAnsi" w:cstheme="minorHAnsi"/>
+                <w:b w:val="0"/>
                 <w:noProof/>
                 <w:webHidden/>
               </w:rPr>
@@ -2416,6 +2638,8 @@
             </w:r>
             <w:r>
               <w:rPr>
+                <w:rFonts w:asciiTheme="minorHAnsi" w:hAnsiTheme="minorHAnsi" w:cstheme="minorHAnsi"/>
+                <w:b w:val="0"/>
                 <w:noProof/>
                 <w:webHidden/>
               </w:rPr>
@@ -2427,19 +2651,19 @@
           <w:pPr>
             <w:pStyle w:val="TOC1"/>
             <w:rPr>
-              <w:rFonts w:asciiTheme="minorHAnsi" w:eastAsiaTheme="minorEastAsia" w:hAnsiTheme="minorHAnsi" w:cstheme="minorBidi"/>
+              <w:rFonts w:asciiTheme="minorHAnsi" w:eastAsiaTheme="minorEastAsia" w:hAnsiTheme="minorHAnsi" w:cstheme="minorHAnsi"/>
               <w:b w:val="0"/>
               <w:bCs w:val="0"/>
               <w:noProof/>
-              <w:sz w:val="22"/>
-              <w:szCs w:val="22"/>
-              <w:lang w:eastAsia="en-US"/>
+              <w:lang w:val="en-SG" w:eastAsia="en-SG"/>
             </w:rPr>
           </w:pPr>
-          <w:hyperlink w:anchor="_Toc491455174" w:history="1">
+          <w:hyperlink w:anchor="_Toc491538736" w:history="1">
             <w:r>
               <w:rPr>
                 <w:rStyle w:val="Hyperlink"/>
+                <w:rFonts w:asciiTheme="minorHAnsi" w:hAnsiTheme="minorHAnsi" w:cstheme="minorHAnsi"/>
+                <w:b w:val="0"/>
                 <w:noProof/>
                 <w14:scene3d>
                   <w14:camera w14:prst="orthographicFront"/>
@@ -2452,25 +2676,27 @@
             </w:r>
             <w:r>
               <w:rPr>
-                <w:rFonts w:asciiTheme="minorHAnsi" w:eastAsiaTheme="minorEastAsia" w:hAnsiTheme="minorHAnsi" w:cstheme="minorBidi"/>
+                <w:rFonts w:asciiTheme="minorHAnsi" w:eastAsiaTheme="minorEastAsia" w:hAnsiTheme="minorHAnsi" w:cstheme="minorHAnsi"/>
                 <w:b w:val="0"/>
                 <w:bCs w:val="0"/>
                 <w:noProof/>
-                <w:sz w:val="22"/>
-                <w:szCs w:val="22"/>
-                <w:lang w:eastAsia="en-US"/>
+                <w:lang w:val="en-SG" w:eastAsia="en-SG"/>
               </w:rPr>
               <w:tab/>
             </w:r>
             <w:r>
               <w:rPr>
                 <w:rStyle w:val="Hyperlink"/>
+                <w:rFonts w:asciiTheme="minorHAnsi" w:hAnsiTheme="minorHAnsi" w:cstheme="minorHAnsi"/>
+                <w:b w:val="0"/>
                 <w:noProof/>
               </w:rPr>
               <w:t>References</w:t>
             </w:r>
             <w:r>
               <w:rPr>
+                <w:rFonts w:asciiTheme="minorHAnsi" w:hAnsiTheme="minorHAnsi" w:cstheme="minorHAnsi"/>
+                <w:b w:val="0"/>
                 <w:noProof/>
                 <w:webHidden/>
               </w:rPr>
@@ -2478,6 +2704,8 @@
             </w:r>
             <w:r>
               <w:rPr>
+                <w:rFonts w:asciiTheme="minorHAnsi" w:hAnsiTheme="minorHAnsi" w:cstheme="minorHAnsi"/>
+                <w:b w:val="0"/>
                 <w:noProof/>
                 <w:webHidden/>
               </w:rPr>
@@ -2485,19 +2713,25 @@
             </w:r>
             <w:r>
               <w:rPr>
-                <w:noProof/>
-                <w:webHidden/>
-              </w:rPr>
-              <w:instrText xml:space="preserve"> PAGEREF _Toc491455174 \h </w:instrText>
-            </w:r>
-            <w:r>
-              <w:rPr>
-                <w:noProof/>
-                <w:webHidden/>
-              </w:rPr>
-            </w:r>
-            <w:r>
-              <w:rPr>
+                <w:rFonts w:asciiTheme="minorHAnsi" w:hAnsiTheme="minorHAnsi" w:cstheme="minorHAnsi"/>
+                <w:b w:val="0"/>
+                <w:noProof/>
+                <w:webHidden/>
+              </w:rPr>
+              <w:instrText xml:space="preserve"> PAGEREF _Toc491538736 \h </w:instrText>
+            </w:r>
+            <w:r>
+              <w:rPr>
+                <w:rFonts w:asciiTheme="minorHAnsi" w:hAnsiTheme="minorHAnsi" w:cstheme="minorHAnsi"/>
+                <w:b w:val="0"/>
+                <w:noProof/>
+                <w:webHidden/>
+              </w:rPr>
+            </w:r>
+            <w:r>
+              <w:rPr>
+                <w:rFonts w:asciiTheme="minorHAnsi" w:hAnsiTheme="minorHAnsi" w:cstheme="minorHAnsi"/>
+                <w:b w:val="0"/>
                 <w:noProof/>
                 <w:webHidden/>
               </w:rPr>
@@ -2505,6 +2739,8 @@
             </w:r>
             <w:r>
               <w:rPr>
+                <w:rFonts w:asciiTheme="minorHAnsi" w:hAnsiTheme="minorHAnsi" w:cstheme="minorHAnsi"/>
+                <w:b w:val="0"/>
                 <w:noProof/>
                 <w:webHidden/>
               </w:rPr>
@@ -2512,6 +2748,8 @@
             </w:r>
             <w:r>
               <w:rPr>
+                <w:rFonts w:asciiTheme="minorHAnsi" w:hAnsiTheme="minorHAnsi" w:cstheme="minorHAnsi"/>
+                <w:b w:val="0"/>
                 <w:noProof/>
                 <w:webHidden/>
               </w:rPr>
@@ -2522,8 +2760,10 @@
         <w:p>
           <w:r>
             <w:rPr>
+              <w:rFonts w:asciiTheme="minorHAnsi" w:hAnsiTheme="minorHAnsi" w:cstheme="minorHAnsi"/>
               <w:bCs/>
               <w:noProof/>
+              <w:sz w:val="24"/>
             </w:rPr>
             <w:fldChar w:fldCharType="end"/>
           </w:r>
@@ -2816,7 +3056,7 @@
       </w:pPr>
       <w:bookmarkStart w:id="3" w:name="_Toc188532843"/>
       <w:bookmarkStart w:id="4" w:name="_Toc491343956"/>
-      <w:bookmarkStart w:id="5" w:name="_Toc491455158"/>
+      <w:bookmarkStart w:id="5" w:name="_Toc491538720"/>
       <w:r>
         <w:lastRenderedPageBreak/>
         <w:t>Introduction</w:t>
@@ -2873,7 +3113,7 @@
         <w:pStyle w:val="Heading1"/>
         <w:spacing w:after="120"/>
       </w:pPr>
-      <w:bookmarkStart w:id="6" w:name="_Toc491455159"/>
+      <w:bookmarkStart w:id="6" w:name="_Toc491538721"/>
       <w:r>
         <w:t>Component Design</w:t>
       </w:r>
@@ -2883,7 +3123,7 @@
       <w:pPr>
         <w:pStyle w:val="Heading2"/>
       </w:pPr>
-      <w:bookmarkStart w:id="7" w:name="_Toc491455160"/>
+      <w:bookmarkStart w:id="7" w:name="_Toc491538722"/>
       <w:r>
         <w:t>Component Diagram</w:t>
       </w:r>
@@ -2968,6 +3208,9 @@
         <w:t>1</w:t>
       </w:r>
       <w:r>
+        <w:rPr>
+          <w:noProof/>
+        </w:rPr>
         <w:fldChar w:fldCharType="end"/>
       </w:r>
       <w:r>
@@ -2981,7 +3224,7 @@
           <w:rFonts w:asciiTheme="minorHAnsi" w:hAnsiTheme="minorHAnsi" w:cstheme="minorHAnsi"/>
         </w:rPr>
       </w:pPr>
-      <w:bookmarkStart w:id="8" w:name="_Toc491455161"/>
+      <w:bookmarkStart w:id="8" w:name="_Toc491538723"/>
       <w:r>
         <w:rPr>
           <w:rFonts w:asciiTheme="minorHAnsi" w:hAnsiTheme="minorHAnsi" w:cstheme="minorHAnsi"/>
@@ -2994,7 +3237,7 @@
       <w:pPr>
         <w:pStyle w:val="Heading3"/>
       </w:pPr>
-      <w:bookmarkStart w:id="9" w:name="_Toc491455162"/>
+      <w:bookmarkStart w:id="9" w:name="_Toc491538724"/>
       <w:bookmarkStart w:id="10" w:name="_Toc491343963"/>
       <w:r>
         <w:t>User Authentication View Component</w:t>
@@ -3108,7 +3351,7 @@
       <w:pPr>
         <w:pStyle w:val="Heading3"/>
       </w:pPr>
-      <w:bookmarkStart w:id="11" w:name="_Toc491455163"/>
+      <w:bookmarkStart w:id="11" w:name="_Toc491538725"/>
       <w:r>
         <w:t>File Management View Component</w:t>
       </w:r>
@@ -3208,7 +3451,7 @@
       <w:pPr>
         <w:pStyle w:val="Heading3"/>
       </w:pPr>
-      <w:bookmarkStart w:id="12" w:name="_Toc491455164"/>
+      <w:bookmarkStart w:id="12" w:name="_Toc491538726"/>
       <w:r>
         <w:t>User Management View Component</w:t>
       </w:r>
@@ -3298,7 +3541,7 @@
       <w:pPr>
         <w:pStyle w:val="Heading3"/>
       </w:pPr>
-      <w:bookmarkStart w:id="13" w:name="_Toc491455165"/>
+      <w:bookmarkStart w:id="13" w:name="_Toc491538727"/>
       <w:r>
         <w:t>User Authentication Presenter Component</w:t>
       </w:r>
@@ -3367,13 +3610,8 @@
         <w:pStyle w:val="ListParagraph"/>
       </w:pPr>
       <w:r>
-        <w:t xml:space="preserve">All logics related to authenticating user and decide on which view next to show, this includes API call to AWS </w:t>
-      </w:r>
-      <w:proofErr w:type="spellStart"/>
-      <w:r>
-        <w:t>Cognito</w:t>
-      </w:r>
-      <w:proofErr w:type="spellEnd"/>
+        <w:t>All logics related to authenticating user and decide on which view next to show, this includes API call to AWS Cognito</w:t>
+      </w:r>
       <w:r>
         <w:t xml:space="preserve"> </w:t>
       </w:r>
@@ -3404,15 +3642,7 @@
         <w:pStyle w:val="ListParagraph"/>
       </w:pPr>
       <w:r>
-        <w:t xml:space="preserve">All logics related to resetting user’s password and decide on which view next to show, this includes API call to AWS </w:t>
-      </w:r>
-      <w:proofErr w:type="spellStart"/>
-      <w:r>
-        <w:t>Cognito</w:t>
-      </w:r>
-      <w:proofErr w:type="spellEnd"/>
-      <w:r>
-        <w:t xml:space="preserve"> </w:t>
+        <w:t xml:space="preserve">All logics related to resetting user’s password and decide on which view next to show, this includes API call to AWS Cognito </w:t>
       </w:r>
     </w:p>
     <w:p>
@@ -3441,22 +3671,14 @@
         <w:pStyle w:val="ListParagraph"/>
       </w:pPr>
       <w:r>
-        <w:t xml:space="preserve">All logics related to creating new user and decide on which view next to show, this includes API call to AWS </w:t>
-      </w:r>
-      <w:proofErr w:type="spellStart"/>
-      <w:r>
-        <w:t>Cognito</w:t>
-      </w:r>
-      <w:proofErr w:type="spellEnd"/>
-      <w:r>
-        <w:t xml:space="preserve"> and AWS DynamoDB</w:t>
+        <w:t>All logics related to creating new user and decide on which view next to show, this includes API call to AWS Cognito and AWS DynamoDB</w:t>
       </w:r>
     </w:p>
     <w:p>
       <w:pPr>
         <w:pStyle w:val="Heading3"/>
       </w:pPr>
-      <w:bookmarkStart w:id="14" w:name="_Toc491455166"/>
+      <w:bookmarkStart w:id="14" w:name="_Toc491538728"/>
       <w:r>
         <w:t xml:space="preserve">File Management </w:t>
       </w:r>
@@ -3576,7 +3798,7 @@
       <w:pPr>
         <w:pStyle w:val="Heading3"/>
       </w:pPr>
-      <w:bookmarkStart w:id="15" w:name="_Toc491455167"/>
+      <w:bookmarkStart w:id="15" w:name="_Toc491538729"/>
       <w:r>
         <w:lastRenderedPageBreak/>
         <w:t>User Management View Component</w:t>
@@ -3653,18 +3875,10 @@
         <w:t xml:space="preserve"> This might include API call to</w:t>
       </w:r>
       <w:r>
-        <w:t xml:space="preserve"> AWS </w:t>
-      </w:r>
-      <w:proofErr w:type="spellStart"/>
-      <w:r>
-        <w:t>Cognit</w:t>
-      </w:r>
-      <w:r>
-        <w:t>o</w:t>
-      </w:r>
-      <w:proofErr w:type="spellEnd"/>
-      <w:r>
-        <w:t>, AWS Dynamo DB</w:t>
+        <w:t xml:space="preserve"> AWS Cognit</w:t>
+      </w:r>
+      <w:r>
+        <w:t>o, AWS Dynamo DB</w:t>
       </w:r>
       <w:r>
         <w:t>, a</w:t>
@@ -3699,15 +3913,7 @@
         <w:pStyle w:val="ListParagraph"/>
       </w:pPr>
       <w:r>
-        <w:t xml:space="preserve">All logics related in changing the user’s password, this includes API call to AWS </w:t>
-      </w:r>
-      <w:proofErr w:type="spellStart"/>
-      <w:r>
-        <w:t>Cognito</w:t>
-      </w:r>
-      <w:proofErr w:type="spellEnd"/>
-      <w:r>
-        <w:t xml:space="preserve"> and AWS Dynamo DB. After that it will display back Settings View.</w:t>
+        <w:t>All logics related in changing the user’s password, this includes API call to AWS Cognito and AWS Dynamo DB. After that it will display back Settings View.</w:t>
       </w:r>
     </w:p>
     <w:p>
@@ -3743,7 +3949,7 @@
       <w:pPr>
         <w:pStyle w:val="Heading3"/>
       </w:pPr>
-      <w:bookmarkStart w:id="16" w:name="_Toc491455168"/>
+      <w:bookmarkStart w:id="16" w:name="_Toc491538730"/>
       <w:r>
         <w:t>Data Store View Component</w:t>
       </w:r>
@@ -3897,7 +4103,7 @@
       <w:pPr>
         <w:pStyle w:val="Heading3"/>
       </w:pPr>
-      <w:bookmarkStart w:id="17" w:name="_Toc491455169"/>
+      <w:bookmarkStart w:id="17" w:name="_Toc491538731"/>
       <w:r>
         <w:t>Security Component</w:t>
       </w:r>
@@ -3921,15 +4127,10 @@
       <w:pPr>
         <w:pStyle w:val="Heading3"/>
       </w:pPr>
-      <w:bookmarkStart w:id="18" w:name="_Toc491455170"/>
-      <w:r>
-        <w:t xml:space="preserve">AWS </w:t>
-      </w:r>
-      <w:proofErr w:type="spellStart"/>
-      <w:r>
-        <w:t>Cognito</w:t>
-      </w:r>
-      <w:proofErr w:type="spellEnd"/>
+      <w:bookmarkStart w:id="18" w:name="_Toc491538732"/>
+      <w:r>
+        <w:t>AWS Cognito</w:t>
+      </w:r>
       <w:r>
         <w:t xml:space="preserve"> Component</w:t>
       </w:r>
@@ -3937,15 +4138,7 @@
     </w:p>
     <w:p>
       <w:r>
-        <w:t xml:space="preserve">AWS </w:t>
-      </w:r>
-      <w:proofErr w:type="spellStart"/>
-      <w:r>
-        <w:t>Cognito</w:t>
-      </w:r>
-      <w:proofErr w:type="spellEnd"/>
-      <w:r>
-        <w:t xml:space="preserve"> is a p</w:t>
+        <w:t>AWS Cognito is a p</w:t>
       </w:r>
       <w:r>
         <w:t xml:space="preserve">art of AWS that </w:t>
@@ -3979,7 +4172,7 @@
       <w:pPr>
         <w:pStyle w:val="Heading3"/>
       </w:pPr>
-      <w:bookmarkStart w:id="19" w:name="_Toc491455171"/>
+      <w:bookmarkStart w:id="19" w:name="_Toc491538733"/>
       <w:r>
         <w:t>AWS Dynamo DB</w:t>
       </w:r>
@@ -4021,7 +4214,7 @@
       <w:pPr>
         <w:pStyle w:val="Heading3"/>
       </w:pPr>
-      <w:bookmarkStart w:id="20" w:name="_Toc491455172"/>
+      <w:bookmarkStart w:id="20" w:name="_Toc491538734"/>
       <w:r>
         <w:t>AWS S3</w:t>
       </w:r>
@@ -4051,7 +4244,7 @@
       <w:pPr>
         <w:pStyle w:val="Heading1"/>
       </w:pPr>
-      <w:bookmarkStart w:id="21" w:name="_Toc491455173"/>
+      <w:bookmarkStart w:id="21" w:name="_Toc491538735"/>
       <w:r>
         <w:lastRenderedPageBreak/>
         <w:t>Appendix A: Glossary</w:t>
@@ -4123,41 +4316,18 @@
           <w:rFonts w:asciiTheme="minorHAnsi" w:hAnsiTheme="minorHAnsi" w:cstheme="minorHAnsi"/>
         </w:rPr>
       </w:pPr>
-      <w:proofErr w:type="spellStart"/>
       <w:r>
         <w:rPr>
           <w:rFonts w:asciiTheme="minorHAnsi" w:hAnsiTheme="minorHAnsi" w:cstheme="minorHAnsi"/>
           <w:b/>
         </w:rPr>
-        <w:t>Cognito</w:t>
-      </w:r>
-      <w:proofErr w:type="spellEnd"/>
+        <w:t>Cognito:</w:t>
+      </w:r>
       <w:r>
         <w:rPr>
           <w:rFonts w:asciiTheme="minorHAnsi" w:hAnsiTheme="minorHAnsi" w:cstheme="minorHAnsi"/>
-          <w:b/>
-        </w:rPr>
-        <w:t>:</w:t>
-      </w:r>
-      <w:r>
-        <w:rPr>
-          <w:rFonts w:asciiTheme="minorHAnsi" w:hAnsiTheme="minorHAnsi" w:cstheme="minorHAnsi"/>
-        </w:rPr>
-        <w:t xml:space="preserve"> Amazon </w:t>
-      </w:r>
-      <w:proofErr w:type="spellStart"/>
-      <w:r>
-        <w:rPr>
-          <w:rFonts w:asciiTheme="minorHAnsi" w:hAnsiTheme="minorHAnsi" w:cstheme="minorHAnsi"/>
-        </w:rPr>
-        <w:t>Cognito</w:t>
-      </w:r>
-      <w:proofErr w:type="spellEnd"/>
-      <w:r>
-        <w:rPr>
-          <w:rFonts w:asciiTheme="minorHAnsi" w:hAnsiTheme="minorHAnsi" w:cstheme="minorHAnsi"/>
-        </w:rPr>
-        <w:t xml:space="preserve"> is an Amazon Web Services (AWS) product that controls user authentication and access for mobile applications on internet-connected devices.</w:t>
+        </w:rPr>
+        <w:t xml:space="preserve"> Amazon Cognito is an Amazon Web Services (AWS) product that controls user authentication and access for mobile applications on internet-connected devices.</w:t>
       </w:r>
     </w:p>
     <w:p>
@@ -4270,7 +4440,7 @@
     <w:p/>
     <w:p/>
     <w:p/>
-    <w:bookmarkStart w:id="22" w:name="_Toc491455174" w:displacedByCustomXml="next"/>
+    <w:bookmarkStart w:id="22" w:name="_Toc491538736" w:displacedByCustomXml="next"/>
     <w:sdt>
       <w:sdtPr>
         <w:rPr>
@@ -5685,6 +5855,7 @@
     <w:lsdException w:name="HTML Sample" w:semiHidden="1" w:unhideWhenUsed="1"/>
     <w:lsdException w:name="HTML Typewriter" w:semiHidden="1" w:unhideWhenUsed="1"/>
     <w:lsdException w:name="HTML Variable" w:semiHidden="1" w:unhideWhenUsed="1"/>
+    <w:lsdException w:name="Normal Table" w:semiHidden="1" w:unhideWhenUsed="1"/>
     <w:lsdException w:name="annotation subject" w:semiHidden="1" w:unhideWhenUsed="1"/>
     <w:lsdException w:name="No List" w:semiHidden="1" w:unhideWhenUsed="1"/>
     <w:lsdException w:name="Outline List 1" w:semiHidden="1" w:unhideWhenUsed="1"/>
@@ -5728,8 +5899,10 @@
     <w:lsdException w:name="Table Elegant" w:semiHidden="1" w:unhideWhenUsed="1"/>
     <w:lsdException w:name="Table Professional" w:semiHidden="1" w:unhideWhenUsed="1"/>
     <w:lsdException w:name="Table Subtle 1" w:semiHidden="1" w:unhideWhenUsed="1"/>
+    <w:lsdException w:name="Table Subtle 2" w:semiHidden="1" w:unhideWhenUsed="1"/>
     <w:lsdException w:name="Table Web 1" w:semiHidden="1" w:unhideWhenUsed="1"/>
     <w:lsdException w:name="Table Web 2" w:semiHidden="1" w:unhideWhenUsed="1"/>
+    <w:lsdException w:name="Table Web 3" w:semiHidden="1" w:unhideWhenUsed="1"/>
     <w:lsdException w:name="Balloon Text" w:semiHidden="1" w:unhideWhenUsed="1"/>
     <w:lsdException w:name="Table Grid" w:uiPriority="39"/>
     <w:lsdException w:name="Table Theme" w:semiHidden="1" w:unhideWhenUsed="1"/>
@@ -6867,7 +7040,7 @@
 </file>
 
 <file path=customXml/itemProps1.xml><?xml version="1.0" encoding="utf-8"?>
-<ds:datastoreItem xmlns:ds="http://schemas.openxmlformats.org/officeDocument/2006/customXml" ds:itemID="{5F328CA5-EBD2-45DD-BA38-5600ACA11E5A}">
+<ds:datastoreItem xmlns:ds="http://schemas.openxmlformats.org/officeDocument/2006/customXml" ds:itemID="{FE4FA021-3834-4E40-A208-EF5ED07D7F2C}">
   <ds:schemaRefs>
     <ds:schemaRef ds:uri="http://schemas.openxmlformats.org/officeDocument/2006/bibliography"/>
   </ds:schemaRefs>

</xml_diff>